<commit_message>
added objectives to test plan
</commit_message>
<xml_diff>
--- a/documents/Process_TestPlan.docx
+++ b/documents/Process_TestPlan.docx
@@ -6,24 +6,1333 @@
       <w:pPr>
         <w:pStyle w:val="Title"/>
       </w:pPr>
+    </w:p>
+    <w:p>
+      <w:pPr>
+        <w:pStyle w:val="Title"/>
+      </w:pPr>
+      <w:r>
+        <w:t>Test Plan</w:t>
+      </w:r>
+    </w:p>
+    <w:p>
+      <w:r>
+        <w:rPr>
+          <w:noProof/>
+        </w:rPr>
+        <w:drawing>
+          <wp:inline distT="0" distB="0" distL="0" distR="0" wp14:anchorId="0B399A68" wp14:editId="0FA230E0">
+            <wp:extent cx="2714625" cy="2419350"/>
+            <wp:effectExtent l="0" t="0" r="9525" b="0"/>
+            <wp:docPr id="4" name="Picture 4" descr="MEAN.JS"/>
+            <wp:cNvGraphicFramePr>
+              <a:graphicFrameLocks xmlns:a="http://schemas.openxmlformats.org/drawingml/2006/main" noChangeAspect="1"/>
+            </wp:cNvGraphicFramePr>
+            <a:graphic xmlns:a="http://schemas.openxmlformats.org/drawingml/2006/main">
+              <a:graphicData uri="http://schemas.openxmlformats.org/drawingml/2006/picture">
+                <pic:pic xmlns:pic="http://schemas.openxmlformats.org/drawingml/2006/picture">
+                  <pic:nvPicPr>
+                    <pic:cNvPr id="0" name="Picture 4" descr="MEAN.JS"/>
+                    <pic:cNvPicPr>
+                      <a:picLocks noChangeAspect="1" noChangeArrowheads="1"/>
+                    </pic:cNvPicPr>
+                  </pic:nvPicPr>
+                  <pic:blipFill>
+                    <a:blip r:embed="rId8">
+                      <a:extLst>
+                        <a:ext uri="{28A0092B-C50C-407E-A947-70E740481C1C}">
+                          <a14:useLocalDpi xmlns:a14="http://schemas.microsoft.com/office/drawing/2010/main" val="0"/>
+                        </a:ext>
+                      </a:extLst>
+                    </a:blip>
+                    <a:srcRect/>
+                    <a:stretch>
+                      <a:fillRect/>
+                    </a:stretch>
+                  </pic:blipFill>
+                  <pic:spPr bwMode="auto">
+                    <a:xfrm>
+                      <a:off x="0" y="0"/>
+                      <a:ext cx="2714625" cy="2419350"/>
+                    </a:xfrm>
+                    <a:prstGeom prst="rect">
+                      <a:avLst/>
+                    </a:prstGeom>
+                    <a:noFill/>
+                    <a:ln>
+                      <a:noFill/>
+                    </a:ln>
+                  </pic:spPr>
+                </pic:pic>
+              </a:graphicData>
+            </a:graphic>
+          </wp:inline>
+        </w:drawing>
+      </w:r>
+    </w:p>
+    <w:p>
+      <w:pPr>
+        <w:pStyle w:val="ListParagraph"/>
+        <w:rPr>
+          <w:sz w:val="28"/>
+          <w:szCs w:val="28"/>
+        </w:rPr>
+      </w:pPr>
+      <w:r>
+        <w:rPr>
+          <w:sz w:val="28"/>
+          <w:szCs w:val="28"/>
+        </w:rPr>
+        <w:t>Pass 1:</w:t>
+      </w:r>
+    </w:p>
+    <w:p>
+      <w:pPr>
+        <w:pStyle w:val="ListParagraph"/>
+      </w:pPr>
+    </w:p>
+    <w:p>
+      <w:pPr>
+        <w:pStyle w:val="ListParagraph"/>
+        <w:numPr>
+          <w:ilvl w:val="0"/>
+          <w:numId w:val="8"/>
+        </w:numPr>
+      </w:pPr>
+      <w:r>
+        <w:t>Objective</w:t>
+      </w:r>
+    </w:p>
+    <w:p>
+      <w:pPr>
+        <w:ind w:left="360" w:firstLine="360"/>
+      </w:pPr>
+      <w:r>
+        <w:sym w:font="Symbol" w:char="F0B0"/>
+      </w:r>
+      <w:r>
+        <w:t xml:space="preserve"> </w:t>
+      </w:r>
+      <w:r>
+        <w:t xml:space="preserve"> Test password security and password policy</w:t>
+      </w:r>
+    </w:p>
+    <w:p>
+      <w:pPr>
+        <w:pStyle w:val="ListParagraph"/>
+        <w:numPr>
+          <w:ilvl w:val="0"/>
+          <w:numId w:val="8"/>
+        </w:numPr>
+      </w:pPr>
+      <w:r>
+        <w:t>Scope</w:t>
+      </w:r>
+    </w:p>
+    <w:p>
+      <w:pPr>
+        <w:pStyle w:val="ListParagraph"/>
+      </w:pPr>
+    </w:p>
+    <w:p>
+      <w:pPr>
+        <w:pStyle w:val="ListParagraph"/>
+      </w:pPr>
+      <w:r>
+        <w:sym w:font="Symbol" w:char="F0B0"/>
+      </w:r>
+      <w:r>
+        <w:t xml:space="preserve">  Features to Test</w:t>
+      </w:r>
+    </w:p>
+    <w:p>
+      <w:pPr>
+        <w:pStyle w:val="ListParagraph"/>
+      </w:pPr>
+    </w:p>
+    <w:p>
+      <w:pPr>
+        <w:pStyle w:val="ListParagraph"/>
+      </w:pPr>
+      <w:r>
+        <w:sym w:font="Symbol" w:char="F0B0"/>
+      </w:r>
+      <w:r>
+        <w:t xml:space="preserve"> Environments to Test</w:t>
+      </w:r>
+    </w:p>
+    <w:p>
+      <w:pPr>
+        <w:pStyle w:val="ListParagraph"/>
+      </w:pPr>
+    </w:p>
+    <w:p>
+      <w:pPr>
+        <w:pStyle w:val="ListParagraph"/>
+        <w:numPr>
+          <w:ilvl w:val="0"/>
+          <w:numId w:val="8"/>
+        </w:numPr>
+      </w:pPr>
+      <w:r>
+        <w:t>Milestones</w:t>
+      </w:r>
+    </w:p>
+    <w:p>
+      <w:pPr>
+        <w:ind w:left="720"/>
+      </w:pPr>
+      <w:r>
+        <w:sym w:font="Symbol" w:char="F0B0"/>
+      </w:r>
+    </w:p>
+    <w:p>
+      <w:pPr>
+        <w:ind w:left="720"/>
+      </w:pPr>
+    </w:p>
+    <w:p>
+      <w:pPr>
+        <w:pStyle w:val="ListParagraph"/>
+        <w:rPr>
+          <w:sz w:val="28"/>
+          <w:szCs w:val="28"/>
+        </w:rPr>
+      </w:pPr>
+      <w:r>
+        <w:rPr>
+          <w:sz w:val="28"/>
+          <w:szCs w:val="28"/>
+        </w:rPr>
+        <w:t>Pass 2</w:t>
+      </w:r>
+      <w:r>
+        <w:rPr>
+          <w:sz w:val="28"/>
+          <w:szCs w:val="28"/>
+        </w:rPr>
+        <w:t>:</w:t>
+      </w:r>
+    </w:p>
+    <w:p>
+      <w:pPr>
+        <w:pStyle w:val="ListParagraph"/>
+      </w:pPr>
+    </w:p>
+    <w:p>
+      <w:pPr>
+        <w:pStyle w:val="ListParagraph"/>
+        <w:numPr>
+          <w:ilvl w:val="0"/>
+          <w:numId w:val="8"/>
+        </w:numPr>
+      </w:pPr>
+      <w:r>
+        <w:t>Objective</w:t>
+      </w:r>
+    </w:p>
+    <w:p>
+      <w:pPr>
+        <w:ind w:left="360" w:firstLine="360"/>
+      </w:pPr>
+      <w:r>
+        <w:sym w:font="Symbol" w:char="F0B0"/>
+      </w:r>
+      <w:r>
+        <w:t xml:space="preserve">  </w:t>
+      </w:r>
+      <w:r>
+        <w:t>Test for a secure page which should use HTTPS protocol</w:t>
+      </w:r>
+    </w:p>
+    <w:p>
+      <w:pPr>
+        <w:pStyle w:val="ListParagraph"/>
+        <w:numPr>
+          <w:ilvl w:val="0"/>
+          <w:numId w:val="8"/>
+        </w:numPr>
+      </w:pPr>
+      <w:r>
+        <w:t>Scope</w:t>
+      </w:r>
+    </w:p>
+    <w:p>
+      <w:pPr>
+        <w:pStyle w:val="ListParagraph"/>
+      </w:pPr>
+    </w:p>
+    <w:p>
+      <w:pPr>
+        <w:pStyle w:val="ListParagraph"/>
+      </w:pPr>
+      <w:r>
+        <w:sym w:font="Symbol" w:char="F0B0"/>
+      </w:r>
+      <w:r>
+        <w:t xml:space="preserve">  Features to Test</w:t>
+      </w:r>
+    </w:p>
+    <w:p>
+      <w:pPr>
+        <w:pStyle w:val="ListParagraph"/>
+      </w:pPr>
+    </w:p>
+    <w:p>
+      <w:pPr>
+        <w:pStyle w:val="ListParagraph"/>
+      </w:pPr>
+      <w:r>
+        <w:sym w:font="Symbol" w:char="F0B0"/>
+      </w:r>
+      <w:r>
+        <w:t xml:space="preserve"> Environments to Test</w:t>
+      </w:r>
+    </w:p>
+    <w:p>
+      <w:pPr>
+        <w:pStyle w:val="ListParagraph"/>
+      </w:pPr>
+    </w:p>
+    <w:p>
+      <w:pPr>
+        <w:pStyle w:val="ListParagraph"/>
+        <w:numPr>
+          <w:ilvl w:val="0"/>
+          <w:numId w:val="8"/>
+        </w:numPr>
+      </w:pPr>
+      <w:r>
+        <w:t>Milestones</w:t>
+      </w:r>
+    </w:p>
+    <w:p>
+      <w:pPr>
+        <w:ind w:left="720"/>
+      </w:pPr>
+      <w:r>
+        <w:sym w:font="Symbol" w:char="F0B0"/>
+      </w:r>
+    </w:p>
+    <w:p>
+      <w:pPr>
+        <w:pStyle w:val="ListParagraph"/>
+        <w:rPr>
+          <w:sz w:val="28"/>
+          <w:szCs w:val="28"/>
+        </w:rPr>
+      </w:pPr>
+      <w:r>
+        <w:rPr>
+          <w:sz w:val="28"/>
+          <w:szCs w:val="28"/>
+        </w:rPr>
+        <w:t>Pass 3</w:t>
+      </w:r>
+      <w:r>
+        <w:rPr>
+          <w:sz w:val="28"/>
+          <w:szCs w:val="28"/>
+        </w:rPr>
+        <w:t>:</w:t>
+      </w:r>
+    </w:p>
+    <w:p>
+      <w:pPr>
+        <w:pStyle w:val="ListParagraph"/>
+      </w:pPr>
+    </w:p>
+    <w:p>
+      <w:pPr>
+        <w:pStyle w:val="ListParagraph"/>
+        <w:numPr>
+          <w:ilvl w:val="0"/>
+          <w:numId w:val="8"/>
+        </w:numPr>
+      </w:pPr>
+      <w:r>
+        <w:t>Objective</w:t>
+      </w:r>
+    </w:p>
+    <w:p>
+      <w:pPr>
+        <w:ind w:left="360" w:firstLine="360"/>
+      </w:pPr>
+      <w:r>
+        <w:sym w:font="Symbol" w:char="F0B0"/>
+      </w:r>
+      <w:r>
+        <w:t xml:space="preserve">  </w:t>
+      </w:r>
+      <w:r>
+        <w:t>Field should allow for input of color via hex type</w:t>
+      </w:r>
+    </w:p>
+    <w:p>
+      <w:pPr>
+        <w:ind w:left="360" w:firstLine="360"/>
+      </w:pPr>
+      <w:r>
+        <w:sym w:font="Symbol" w:char="F0B0"/>
+      </w:r>
+      <w:r>
+        <w:t xml:space="preserve"> Field should allow for item that you wish to add to the shopping list</w:t>
+      </w:r>
+    </w:p>
+    <w:p>
+      <w:pPr>
+        <w:pStyle w:val="ListParagraph"/>
+        <w:numPr>
+          <w:ilvl w:val="0"/>
+          <w:numId w:val="8"/>
+        </w:numPr>
+      </w:pPr>
+      <w:r>
+        <w:t>Scope</w:t>
+      </w:r>
+    </w:p>
+    <w:p>
+      <w:pPr>
+        <w:pStyle w:val="ListParagraph"/>
+      </w:pPr>
+    </w:p>
+    <w:p>
+      <w:pPr>
+        <w:pStyle w:val="ListParagraph"/>
+      </w:pPr>
+      <w:r>
+        <w:sym w:font="Symbol" w:char="F0B0"/>
+      </w:r>
+      <w:r>
+        <w:t xml:space="preserve">  Features to Test</w:t>
+      </w:r>
+    </w:p>
+    <w:p>
+      <w:pPr>
+        <w:pStyle w:val="ListParagraph"/>
+      </w:pPr>
+    </w:p>
+    <w:p>
+      <w:pPr>
+        <w:pStyle w:val="ListParagraph"/>
+      </w:pPr>
+      <w:r>
+        <w:sym w:font="Symbol" w:char="F0B0"/>
+      </w:r>
+      <w:r>
+        <w:t xml:space="preserve"> Environments to Test</w:t>
+      </w:r>
+    </w:p>
+    <w:p>
+      <w:pPr>
+        <w:pStyle w:val="ListParagraph"/>
+      </w:pPr>
+    </w:p>
+    <w:p>
+      <w:pPr>
+        <w:pStyle w:val="ListParagraph"/>
+        <w:numPr>
+          <w:ilvl w:val="0"/>
+          <w:numId w:val="8"/>
+        </w:numPr>
+      </w:pPr>
+      <w:r>
+        <w:t>Milestones</w:t>
+      </w:r>
+    </w:p>
+    <w:p>
+      <w:pPr>
+        <w:ind w:left="720"/>
+      </w:pPr>
+      <w:r>
+        <w:sym w:font="Symbol" w:char="F0B0"/>
+      </w:r>
+    </w:p>
+    <w:p>
+      <w:pPr>
+        <w:pStyle w:val="ListParagraph"/>
+        <w:rPr>
+          <w:sz w:val="28"/>
+          <w:szCs w:val="28"/>
+        </w:rPr>
+      </w:pPr>
+      <w:r>
+        <w:rPr>
+          <w:sz w:val="28"/>
+          <w:szCs w:val="28"/>
+        </w:rPr>
+        <w:t>Pass 4</w:t>
+      </w:r>
+      <w:r>
+        <w:rPr>
+          <w:sz w:val="28"/>
+          <w:szCs w:val="28"/>
+        </w:rPr>
+        <w:t>:</w:t>
+      </w:r>
+    </w:p>
+    <w:p>
+      <w:pPr>
+        <w:pStyle w:val="ListParagraph"/>
+      </w:pPr>
+    </w:p>
+    <w:p>
+      <w:pPr>
+        <w:pStyle w:val="ListParagraph"/>
+        <w:numPr>
+          <w:ilvl w:val="0"/>
+          <w:numId w:val="8"/>
+        </w:numPr>
+      </w:pPr>
+      <w:r>
+        <w:t>Objective</w:t>
+      </w:r>
+    </w:p>
+    <w:p>
+      <w:pPr>
+        <w:ind w:left="360" w:firstLine="360"/>
+      </w:pPr>
+      <w:r>
+        <w:sym w:font="Symbol" w:char="F0B0"/>
+      </w:r>
+      <w:r>
+        <w:t xml:space="preserve">  </w:t>
+      </w:r>
+      <w:r>
+        <w:t>Error messages should be displayed in the same CSS style(for example using red color</w:t>
+      </w:r>
+      <w:r>
+        <w:t>)</w:t>
+      </w:r>
+    </w:p>
+    <w:p>
+      <w:pPr>
+        <w:pStyle w:val="ListParagraph"/>
+        <w:numPr>
+          <w:ilvl w:val="0"/>
+          <w:numId w:val="8"/>
+        </w:numPr>
+      </w:pPr>
+      <w:r>
+        <w:t>Scope</w:t>
+      </w:r>
+    </w:p>
+    <w:p>
+      <w:pPr>
+        <w:pStyle w:val="ListParagraph"/>
+      </w:pPr>
+    </w:p>
+    <w:p>
+      <w:pPr>
+        <w:pStyle w:val="ListParagraph"/>
+      </w:pPr>
+      <w:r>
+        <w:sym w:font="Symbol" w:char="F0B0"/>
+      </w:r>
+      <w:r>
+        <w:t xml:space="preserve">  Features to Test</w:t>
+      </w:r>
+    </w:p>
+    <w:p>
+      <w:pPr>
+        <w:pStyle w:val="ListParagraph"/>
+      </w:pPr>
+    </w:p>
+    <w:p>
+      <w:pPr>
+        <w:pStyle w:val="ListParagraph"/>
+      </w:pPr>
+      <w:r>
+        <w:sym w:font="Symbol" w:char="F0B0"/>
+      </w:r>
+      <w:r>
+        <w:t xml:space="preserve"> Environments to Test</w:t>
+      </w:r>
+    </w:p>
+    <w:p>
+      <w:pPr>
+        <w:pStyle w:val="ListParagraph"/>
+      </w:pPr>
+    </w:p>
+    <w:p>
+      <w:pPr>
+        <w:pStyle w:val="ListParagraph"/>
+        <w:numPr>
+          <w:ilvl w:val="0"/>
+          <w:numId w:val="8"/>
+        </w:numPr>
+      </w:pPr>
+      <w:r>
+        <w:t>Milestones</w:t>
+      </w:r>
+    </w:p>
+    <w:p>
+      <w:pPr>
+        <w:ind w:left="720"/>
+      </w:pPr>
+      <w:r>
+        <w:sym w:font="Symbol" w:char="F0B0"/>
+      </w:r>
+    </w:p>
+    <w:p>
+      <w:pPr>
+        <w:pStyle w:val="ListParagraph"/>
+        <w:rPr>
+          <w:sz w:val="28"/>
+          <w:szCs w:val="28"/>
+        </w:rPr>
+      </w:pPr>
+      <w:r>
+        <w:rPr>
+          <w:sz w:val="28"/>
+          <w:szCs w:val="28"/>
+        </w:rPr>
+        <w:t>Pass 5</w:t>
+      </w:r>
+      <w:r>
+        <w:rPr>
+          <w:sz w:val="28"/>
+          <w:szCs w:val="28"/>
+        </w:rPr>
+        <w:t>:</w:t>
+      </w:r>
+    </w:p>
+    <w:p>
+      <w:pPr>
+        <w:pStyle w:val="ListParagraph"/>
+      </w:pPr>
+    </w:p>
+    <w:p>
+      <w:pPr>
+        <w:pStyle w:val="ListParagraph"/>
+        <w:numPr>
+          <w:ilvl w:val="0"/>
+          <w:numId w:val="8"/>
+        </w:numPr>
+      </w:pPr>
+      <w:r>
+        <w:t>Objective</w:t>
+      </w:r>
+    </w:p>
+    <w:p>
+      <w:pPr>
+        <w:ind w:left="360" w:firstLine="360"/>
+      </w:pPr>
+      <w:r>
+        <w:sym w:font="Symbol" w:char="F0B0"/>
+      </w:r>
+      <w:r>
+        <w:t xml:space="preserve">  </w:t>
+      </w:r>
+      <w:r>
+        <w:t>Delete function should occur when item is clicked on</w:t>
+      </w:r>
+    </w:p>
+    <w:p>
+      <w:pPr>
+        <w:pStyle w:val="ListParagraph"/>
+        <w:numPr>
+          <w:ilvl w:val="0"/>
+          <w:numId w:val="8"/>
+        </w:numPr>
+      </w:pPr>
+      <w:r>
+        <w:t>Scope</w:t>
+      </w:r>
+    </w:p>
+    <w:p>
+      <w:pPr>
+        <w:pStyle w:val="ListParagraph"/>
+      </w:pPr>
+    </w:p>
+    <w:p>
+      <w:pPr>
+        <w:pStyle w:val="ListParagraph"/>
+      </w:pPr>
+      <w:r>
+        <w:sym w:font="Symbol" w:char="F0B0"/>
+      </w:r>
+      <w:r>
+        <w:t xml:space="preserve">  Features to Test</w:t>
+      </w:r>
+    </w:p>
+    <w:p>
+      <w:pPr>
+        <w:pStyle w:val="ListParagraph"/>
+      </w:pPr>
+    </w:p>
+    <w:p>
+      <w:pPr>
+        <w:pStyle w:val="ListParagraph"/>
+      </w:pPr>
+      <w:r>
+        <w:sym w:font="Symbol" w:char="F0B0"/>
+      </w:r>
+      <w:r>
+        <w:t xml:space="preserve"> Environments to Test</w:t>
+      </w:r>
+    </w:p>
+    <w:p>
+      <w:pPr>
+        <w:pStyle w:val="ListParagraph"/>
+      </w:pPr>
+    </w:p>
+    <w:p>
+      <w:pPr>
+        <w:pStyle w:val="ListParagraph"/>
+        <w:numPr>
+          <w:ilvl w:val="0"/>
+          <w:numId w:val="8"/>
+        </w:numPr>
+      </w:pPr>
+      <w:r>
+        <w:t>Milestones</w:t>
+      </w:r>
+    </w:p>
+    <w:p>
+      <w:pPr>
+        <w:ind w:left="720"/>
+      </w:pPr>
+      <w:r>
+        <w:sym w:font="Symbol" w:char="F0B0"/>
+      </w:r>
+    </w:p>
+    <w:p>
+      <w:pPr>
+        <w:pStyle w:val="ListParagraph"/>
+        <w:rPr>
+          <w:sz w:val="28"/>
+          <w:szCs w:val="28"/>
+        </w:rPr>
+      </w:pPr>
+      <w:r>
+        <w:rPr>
+          <w:sz w:val="28"/>
+          <w:szCs w:val="28"/>
+        </w:rPr>
+        <w:t>Pass 6</w:t>
+      </w:r>
+      <w:r>
+        <w:rPr>
+          <w:sz w:val="28"/>
+          <w:szCs w:val="28"/>
+        </w:rPr>
+        <w:t>:</w:t>
+      </w:r>
+    </w:p>
+    <w:p>
+      <w:pPr>
+        <w:pStyle w:val="ListParagraph"/>
+      </w:pPr>
+    </w:p>
+    <w:p>
+      <w:pPr>
+        <w:pStyle w:val="ListParagraph"/>
+        <w:numPr>
+          <w:ilvl w:val="0"/>
+          <w:numId w:val="8"/>
+        </w:numPr>
+      </w:pPr>
+      <w:r>
+        <w:t>Objective</w:t>
+      </w:r>
+    </w:p>
+    <w:p>
+      <w:pPr>
+        <w:pStyle w:val="ListParagraph"/>
+      </w:pPr>
+    </w:p>
+    <w:p>
+      <w:pPr>
+        <w:pStyle w:val="ListParagraph"/>
+      </w:pPr>
+      <w:r>
+        <w:sym w:font="Symbol" w:char="F0B0"/>
+      </w:r>
+      <w:r>
+        <w:t xml:space="preserve">  Check functionality of buttons available on all pages </w:t>
+      </w:r>
+    </w:p>
+    <w:p>
+      <w:pPr>
+        <w:ind w:left="720"/>
+      </w:pPr>
+    </w:p>
+    <w:p>
+      <w:pPr>
+        <w:pStyle w:val="ListParagraph"/>
+        <w:numPr>
+          <w:ilvl w:val="0"/>
+          <w:numId w:val="8"/>
+        </w:numPr>
+      </w:pPr>
+      <w:r>
+        <w:t>Scope</w:t>
+      </w:r>
+    </w:p>
+    <w:p>
+      <w:pPr>
+        <w:pStyle w:val="ListParagraph"/>
+      </w:pPr>
+    </w:p>
+    <w:p>
+      <w:pPr>
+        <w:pStyle w:val="ListParagraph"/>
+      </w:pPr>
+      <w:r>
+        <w:sym w:font="Symbol" w:char="F0B0"/>
+      </w:r>
+      <w:r>
+        <w:t xml:space="preserve">  Features to Test</w:t>
+      </w:r>
+    </w:p>
+    <w:p>
+      <w:pPr>
+        <w:pStyle w:val="ListParagraph"/>
+      </w:pPr>
+    </w:p>
+    <w:p>
+      <w:pPr>
+        <w:pStyle w:val="ListParagraph"/>
+      </w:pPr>
+      <w:r>
+        <w:sym w:font="Symbol" w:char="F0B0"/>
+      </w:r>
+      <w:r>
+        <w:t xml:space="preserve"> Environments to Test</w:t>
+      </w:r>
+    </w:p>
+    <w:p>
+      <w:pPr>
+        <w:pStyle w:val="ListParagraph"/>
+      </w:pPr>
+    </w:p>
+    <w:p>
+      <w:pPr>
+        <w:pStyle w:val="ListParagraph"/>
+        <w:numPr>
+          <w:ilvl w:val="0"/>
+          <w:numId w:val="8"/>
+        </w:numPr>
+      </w:pPr>
+      <w:r>
+        <w:t>Milestones</w:t>
+      </w:r>
+    </w:p>
+    <w:p>
+      <w:pPr>
+        <w:ind w:left="720"/>
+      </w:pPr>
+      <w:r>
+        <w:sym w:font="Symbol" w:char="F0B0"/>
+      </w:r>
+    </w:p>
+    <w:p>
+      <w:pPr>
+        <w:pStyle w:val="ListParagraph"/>
+        <w:rPr>
+          <w:sz w:val="28"/>
+          <w:szCs w:val="28"/>
+        </w:rPr>
+      </w:pPr>
+      <w:r>
+        <w:rPr>
+          <w:sz w:val="28"/>
+          <w:szCs w:val="28"/>
+        </w:rPr>
+        <w:t>Pass 7</w:t>
+      </w:r>
+      <w:r>
+        <w:rPr>
+          <w:sz w:val="28"/>
+          <w:szCs w:val="28"/>
+        </w:rPr>
+        <w:t>:</w:t>
+      </w:r>
+    </w:p>
+    <w:p>
+      <w:pPr>
+        <w:pStyle w:val="ListParagraph"/>
+      </w:pPr>
+    </w:p>
+    <w:p>
+      <w:pPr>
+        <w:pStyle w:val="ListParagraph"/>
+        <w:numPr>
+          <w:ilvl w:val="0"/>
+          <w:numId w:val="8"/>
+        </w:numPr>
+      </w:pPr>
+      <w:r>
+        <w:t>Objective</w:t>
+      </w:r>
+    </w:p>
+    <w:p>
+      <w:pPr>
+        <w:ind w:left="360" w:firstLine="360"/>
+      </w:pPr>
+      <w:r>
+        <w:sym w:font="Symbol" w:char="F0B0"/>
+      </w:r>
+      <w:r>
+        <w:t xml:space="preserve">  </w:t>
+      </w:r>
+      <w:r>
+        <w:t>Check if data is committed to database only when the operation is successfully completed</w:t>
+      </w:r>
+    </w:p>
+    <w:p>
+      <w:pPr>
+        <w:pStyle w:val="ListParagraph"/>
+        <w:numPr>
+          <w:ilvl w:val="0"/>
+          <w:numId w:val="8"/>
+        </w:numPr>
+      </w:pPr>
+      <w:r>
+        <w:t>Scope</w:t>
+      </w:r>
+    </w:p>
+    <w:p>
+      <w:pPr>
+        <w:pStyle w:val="ListParagraph"/>
+      </w:pPr>
+    </w:p>
+    <w:p>
+      <w:pPr>
+        <w:pStyle w:val="ListParagraph"/>
+      </w:pPr>
+      <w:r>
+        <w:sym w:font="Symbol" w:char="F0B0"/>
+      </w:r>
+      <w:r>
+        <w:t xml:space="preserve">  Features to Test</w:t>
+      </w:r>
+    </w:p>
+    <w:p>
+      <w:pPr>
+        <w:pStyle w:val="ListParagraph"/>
+      </w:pPr>
+    </w:p>
+    <w:p>
+      <w:pPr>
+        <w:pStyle w:val="ListParagraph"/>
+      </w:pPr>
+      <w:r>
+        <w:sym w:font="Symbol" w:char="F0B0"/>
+      </w:r>
+      <w:r>
+        <w:t xml:space="preserve"> Environments to Test</w:t>
+      </w:r>
+    </w:p>
+    <w:p>
+      <w:pPr>
+        <w:pStyle w:val="ListParagraph"/>
+      </w:pPr>
+    </w:p>
+    <w:p>
+      <w:pPr>
+        <w:pStyle w:val="ListParagraph"/>
+        <w:numPr>
+          <w:ilvl w:val="0"/>
+          <w:numId w:val="8"/>
+        </w:numPr>
+      </w:pPr>
+      <w:r>
+        <w:t>Milestones</w:t>
+      </w:r>
+    </w:p>
+    <w:p>
+      <w:pPr>
+        <w:ind w:left="720"/>
+      </w:pPr>
+      <w:r>
+        <w:sym w:font="Symbol" w:char="F0B0"/>
+      </w:r>
+    </w:p>
+    <w:p>
+      <w:pPr>
+        <w:pStyle w:val="ListParagraph"/>
+        <w:rPr>
+          <w:sz w:val="28"/>
+          <w:szCs w:val="28"/>
+        </w:rPr>
+      </w:pPr>
+      <w:r>
+        <w:rPr>
+          <w:sz w:val="28"/>
+          <w:szCs w:val="28"/>
+        </w:rPr>
+        <w:t>Pass 8</w:t>
+      </w:r>
+      <w:r>
+        <w:rPr>
+          <w:sz w:val="28"/>
+          <w:szCs w:val="28"/>
+        </w:rPr>
+        <w:t>:</w:t>
+      </w:r>
+    </w:p>
+    <w:p>
+      <w:pPr>
+        <w:pStyle w:val="ListParagraph"/>
+      </w:pPr>
+    </w:p>
+    <w:p>
+      <w:pPr>
+        <w:pStyle w:val="ListParagraph"/>
+        <w:numPr>
+          <w:ilvl w:val="0"/>
+          <w:numId w:val="8"/>
+        </w:numPr>
+      </w:pPr>
+      <w:r>
+        <w:t>Objective</w:t>
+      </w:r>
+    </w:p>
+    <w:p>
+      <w:pPr>
+        <w:ind w:left="360" w:firstLine="360"/>
+      </w:pPr>
+      <w:r>
+        <w:sym w:font="Symbol" w:char="F0B0"/>
+      </w:r>
+      <w:r>
+        <w:t xml:space="preserve">  </w:t>
+      </w:r>
+      <w:r>
+        <w:t>Check if page load time is within acceptable range</w:t>
+      </w:r>
+    </w:p>
+    <w:p>
+      <w:pPr>
+        <w:pStyle w:val="ListParagraph"/>
+        <w:numPr>
+          <w:ilvl w:val="0"/>
+          <w:numId w:val="8"/>
+        </w:numPr>
+      </w:pPr>
+      <w:r>
+        <w:t>Scope</w:t>
+      </w:r>
+    </w:p>
+    <w:p>
+      <w:pPr>
+        <w:pStyle w:val="ListParagraph"/>
+      </w:pPr>
+    </w:p>
+    <w:p>
+      <w:pPr>
+        <w:pStyle w:val="ListParagraph"/>
+      </w:pPr>
+      <w:r>
+        <w:sym w:font="Symbol" w:char="F0B0"/>
+      </w:r>
+      <w:r>
+        <w:t xml:space="preserve">  Features to Test</w:t>
+      </w:r>
+    </w:p>
+    <w:p>
+      <w:pPr>
+        <w:pStyle w:val="ListParagraph"/>
+      </w:pPr>
+    </w:p>
+    <w:p>
+      <w:pPr>
+        <w:pStyle w:val="ListParagraph"/>
+      </w:pPr>
+      <w:r>
+        <w:sym w:font="Symbol" w:char="F0B0"/>
+      </w:r>
+      <w:r>
+        <w:t xml:space="preserve"> Environments to Test</w:t>
+      </w:r>
+    </w:p>
+    <w:p>
+      <w:pPr>
+        <w:pStyle w:val="ListParagraph"/>
+      </w:pPr>
+    </w:p>
+    <w:p>
+      <w:pPr>
+        <w:pStyle w:val="ListParagraph"/>
+        <w:numPr>
+          <w:ilvl w:val="0"/>
+          <w:numId w:val="8"/>
+        </w:numPr>
+      </w:pPr>
+      <w:r>
+        <w:t>Milestones</w:t>
+      </w:r>
+    </w:p>
+    <w:p>
+      <w:pPr>
+        <w:ind w:left="720"/>
+      </w:pPr>
+      <w:r>
+        <w:sym w:font="Symbol" w:char="F0B0"/>
+      </w:r>
+    </w:p>
+    <w:p>
+      <w:pPr>
+        <w:pStyle w:val="ListParagraph"/>
+        <w:rPr>
+          <w:sz w:val="28"/>
+          <w:szCs w:val="28"/>
+        </w:rPr>
+      </w:pPr>
+      <w:r>
+        <w:rPr>
+          <w:sz w:val="28"/>
+          <w:szCs w:val="28"/>
+        </w:rPr>
+        <w:t>Pass 9</w:t>
+      </w:r>
+      <w:r>
+        <w:rPr>
+          <w:sz w:val="28"/>
+          <w:szCs w:val="28"/>
+        </w:rPr>
+        <w:t>:</w:t>
+      </w:r>
+    </w:p>
+    <w:p>
+      <w:pPr>
+        <w:pStyle w:val="ListParagraph"/>
+      </w:pPr>
+    </w:p>
+    <w:p>
+      <w:pPr>
+        <w:pStyle w:val="ListParagraph"/>
+        <w:numPr>
+          <w:ilvl w:val="0"/>
+          <w:numId w:val="8"/>
+        </w:numPr>
+      </w:pPr>
+      <w:r>
+        <w:t>Objective</w:t>
+      </w:r>
+    </w:p>
+    <w:p>
+      <w:pPr>
+        <w:ind w:left="360" w:firstLine="360"/>
+      </w:pPr>
+      <w:r>
+        <w:sym w:font="Symbol" w:char="F0B0"/>
+      </w:r>
+      <w:r>
+        <w:t xml:space="preserve">  </w:t>
+      </w:r>
+      <w:r>
+        <w:t>Check session cookie duration and session termination and session termination after timeout or logout</w:t>
+      </w:r>
+    </w:p>
+    <w:p>
+      <w:pPr>
+        <w:pStyle w:val="ListParagraph"/>
+        <w:numPr>
+          <w:ilvl w:val="0"/>
+          <w:numId w:val="8"/>
+        </w:numPr>
+      </w:pPr>
+      <w:r>
+        <w:t>Scope</w:t>
+      </w:r>
+    </w:p>
+    <w:p>
+      <w:pPr>
+        <w:pStyle w:val="ListParagraph"/>
+      </w:pPr>
+    </w:p>
+    <w:p>
+      <w:pPr>
+        <w:pStyle w:val="ListParagraph"/>
+      </w:pPr>
+      <w:r>
+        <w:sym w:font="Symbol" w:char="F0B0"/>
+      </w:r>
+      <w:r>
+        <w:t xml:space="preserve">  Features to Test</w:t>
+      </w:r>
+    </w:p>
+    <w:p>
+      <w:pPr>
+        <w:pStyle w:val="ListParagraph"/>
+      </w:pPr>
+    </w:p>
+    <w:p>
+      <w:pPr>
+        <w:pStyle w:val="ListParagraph"/>
+      </w:pPr>
+      <w:r>
+        <w:sym w:font="Symbol" w:char="F0B0"/>
+      </w:r>
+      <w:r>
+        <w:t xml:space="preserve"> Environments to Test</w:t>
+      </w:r>
+    </w:p>
+    <w:p>
+      <w:pPr>
+        <w:pStyle w:val="ListParagraph"/>
+      </w:pPr>
+    </w:p>
+    <w:p>
+      <w:pPr>
+        <w:pStyle w:val="ListParagraph"/>
+        <w:numPr>
+          <w:ilvl w:val="0"/>
+          <w:numId w:val="8"/>
+        </w:numPr>
+      </w:pPr>
+      <w:r>
+        <w:t>Milestones</w:t>
+      </w:r>
+    </w:p>
+    <w:p>
+      <w:pPr>
+        <w:ind w:left="720"/>
+      </w:pPr>
+      <w:r>
+        <w:sym w:font="Symbol" w:char="F0B0"/>
+      </w:r>
+    </w:p>
+    <w:p>
+      <w:pPr>
+        <w:pStyle w:val="ListParagraph"/>
+        <w:rPr>
+          <w:sz w:val="28"/>
+          <w:szCs w:val="28"/>
+        </w:rPr>
+      </w:pPr>
+      <w:r>
+        <w:rPr>
+          <w:sz w:val="28"/>
+          <w:szCs w:val="28"/>
+        </w:rPr>
+        <w:t>Pass 1</w:t>
+      </w:r>
+      <w:r>
+        <w:rPr>
+          <w:sz w:val="28"/>
+          <w:szCs w:val="28"/>
+        </w:rPr>
+        <w:t>0</w:t>
+      </w:r>
+      <w:r>
+        <w:rPr>
+          <w:sz w:val="28"/>
+          <w:szCs w:val="28"/>
+        </w:rPr>
+        <w:t>:</w:t>
+      </w:r>
+    </w:p>
+    <w:p>
+      <w:pPr>
+        <w:pStyle w:val="ListParagraph"/>
+      </w:pPr>
+    </w:p>
+    <w:p>
+      <w:pPr>
+        <w:pStyle w:val="ListParagraph"/>
+        <w:numPr>
+          <w:ilvl w:val="0"/>
+          <w:numId w:val="8"/>
+        </w:numPr>
+      </w:pPr>
+      <w:r>
+        <w:t>Objective</w:t>
+      </w:r>
+    </w:p>
+    <w:p>
+      <w:pPr>
+        <w:ind w:left="360" w:firstLine="360"/>
+      </w:pPr>
+      <w:r>
+        <w:sym w:font="Symbol" w:char="F0B0"/>
+      </w:r>
+      <w:r>
+        <w:t xml:space="preserve">  </w:t>
+      </w:r>
+      <w:r>
+        <w:t>Password should not be stored in cookies</w:t>
+      </w:r>
       <w:bookmarkStart w:id="0" w:name="_GoBack"/>
       <w:bookmarkEnd w:id="0"/>
     </w:p>
     <w:p>
       <w:pPr>
-        <w:pStyle w:val="Title"/>
-      </w:pPr>
-      <w:r>
-        <w:t>Test Plan</w:t>
-      </w:r>
-    </w:p>
-    <w:p>
-      <w:pPr>
-        <w:pStyle w:val="Subtitle"/>
-      </w:pPr>
-      <w:r>
-        <w:t>&lt;insert project name here and optionally, customer, app, or website’s logo&gt;</w:t>
-      </w:r>
+        <w:pStyle w:val="ListParagraph"/>
+        <w:numPr>
+          <w:ilvl w:val="0"/>
+          <w:numId w:val="8"/>
+        </w:numPr>
+      </w:pPr>
+      <w:r>
+        <w:lastRenderedPageBreak/>
+        <w:t>Scope</w:t>
+      </w:r>
+    </w:p>
+    <w:p>
+      <w:pPr>
+        <w:pStyle w:val="ListParagraph"/>
+      </w:pPr>
+    </w:p>
+    <w:p>
+      <w:pPr>
+        <w:pStyle w:val="ListParagraph"/>
+      </w:pPr>
+      <w:r>
+        <w:sym w:font="Symbol" w:char="F0B0"/>
+      </w:r>
+      <w:r>
+        <w:t xml:space="preserve">  Features to Test</w:t>
+      </w:r>
+    </w:p>
+    <w:p>
+      <w:pPr>
+        <w:pStyle w:val="ListParagraph"/>
+      </w:pPr>
+    </w:p>
+    <w:p>
+      <w:pPr>
+        <w:pStyle w:val="ListParagraph"/>
+      </w:pPr>
+      <w:r>
+        <w:sym w:font="Symbol" w:char="F0B0"/>
+      </w:r>
+      <w:r>
+        <w:t xml:space="preserve"> Environments to Test</w:t>
+      </w:r>
+    </w:p>
+    <w:p>
+      <w:pPr>
+        <w:pStyle w:val="ListParagraph"/>
+      </w:pPr>
+    </w:p>
+    <w:p>
+      <w:pPr>
+        <w:pStyle w:val="ListParagraph"/>
+        <w:numPr>
+          <w:ilvl w:val="0"/>
+          <w:numId w:val="8"/>
+        </w:numPr>
+      </w:pPr>
+      <w:r>
+        <w:t>Milestones</w:t>
+      </w:r>
+    </w:p>
+    <w:p>
+      <w:pPr>
+        <w:ind w:left="720"/>
+      </w:pPr>
+      <w:r>
+        <w:sym w:font="Symbol" w:char="F0B0"/>
+      </w:r>
+    </w:p>
+    <w:p>
+      <w:pPr>
+        <w:ind w:left="720"/>
+      </w:pPr>
     </w:p>
     <w:p>
       <w:r>
@@ -1465,8 +2774,8 @@
       </w:pPr>
     </w:p>
     <w:sectPr>
-      <w:headerReference w:type="default" r:id="rId8"/>
-      <w:footerReference w:type="default" r:id="rId9"/>
+      <w:headerReference w:type="default" r:id="rId9"/>
+      <w:footerReference w:type="default" r:id="rId10"/>
       <w:pgSz w:w="12240" w:h="15840"/>
       <w:pgMar w:top="1440" w:right="1440" w:bottom="1440" w:left="1440" w:header="720" w:footer="720" w:gutter="0"/>
       <w:cols w:space="720"/>
@@ -1574,7 +2883,7 @@
               <w:bCs/>
               <w:noProof/>
             </w:rPr>
-            <w:t>1</w:t>
+            <w:t>5</w:t>
           </w:r>
           <w:r>
             <w:rPr>
@@ -2209,6 +3518,119 @@
     </w:lvl>
   </w:abstractNum>
   <w:abstractNum w:abstractNumId="4" w15:restartNumberingAfterBreak="0">
+    <w:nsid w:val="63DA7A21"/>
+    <w:multiLevelType w:val="hybridMultilevel"/>
+    <w:tmpl w:val="203AA728"/>
+    <w:lvl w:ilvl="0" w:tplc="04090001">
+      <w:start w:val="1"/>
+      <w:numFmt w:val="bullet"/>
+      <w:lvlText w:val=""/>
+      <w:lvlJc w:val="left"/>
+      <w:pPr>
+        <w:ind w:left="720" w:hanging="360"/>
+      </w:pPr>
+      <w:rPr>
+        <w:rFonts w:ascii="Symbol" w:hAnsi="Symbol" w:hint="default"/>
+      </w:rPr>
+    </w:lvl>
+    <w:lvl w:ilvl="1" w:tplc="04090003" w:tentative="1">
+      <w:start w:val="1"/>
+      <w:numFmt w:val="bullet"/>
+      <w:lvlText w:val="o"/>
+      <w:lvlJc w:val="left"/>
+      <w:pPr>
+        <w:ind w:left="1440" w:hanging="360"/>
+      </w:pPr>
+      <w:rPr>
+        <w:rFonts w:ascii="Courier New" w:hAnsi="Courier New" w:cs="Courier New" w:hint="default"/>
+      </w:rPr>
+    </w:lvl>
+    <w:lvl w:ilvl="2" w:tplc="04090005" w:tentative="1">
+      <w:start w:val="1"/>
+      <w:numFmt w:val="bullet"/>
+      <w:lvlText w:val=""/>
+      <w:lvlJc w:val="left"/>
+      <w:pPr>
+        <w:ind w:left="2160" w:hanging="360"/>
+      </w:pPr>
+      <w:rPr>
+        <w:rFonts w:ascii="Wingdings" w:hAnsi="Wingdings" w:hint="default"/>
+      </w:rPr>
+    </w:lvl>
+    <w:lvl w:ilvl="3" w:tplc="04090001" w:tentative="1">
+      <w:start w:val="1"/>
+      <w:numFmt w:val="bullet"/>
+      <w:lvlText w:val=""/>
+      <w:lvlJc w:val="left"/>
+      <w:pPr>
+        <w:ind w:left="2880" w:hanging="360"/>
+      </w:pPr>
+      <w:rPr>
+        <w:rFonts w:ascii="Symbol" w:hAnsi="Symbol" w:hint="default"/>
+      </w:rPr>
+    </w:lvl>
+    <w:lvl w:ilvl="4" w:tplc="04090003" w:tentative="1">
+      <w:start w:val="1"/>
+      <w:numFmt w:val="bullet"/>
+      <w:lvlText w:val="o"/>
+      <w:lvlJc w:val="left"/>
+      <w:pPr>
+        <w:ind w:left="3600" w:hanging="360"/>
+      </w:pPr>
+      <w:rPr>
+        <w:rFonts w:ascii="Courier New" w:hAnsi="Courier New" w:cs="Courier New" w:hint="default"/>
+      </w:rPr>
+    </w:lvl>
+    <w:lvl w:ilvl="5" w:tplc="04090005" w:tentative="1">
+      <w:start w:val="1"/>
+      <w:numFmt w:val="bullet"/>
+      <w:lvlText w:val=""/>
+      <w:lvlJc w:val="left"/>
+      <w:pPr>
+        <w:ind w:left="4320" w:hanging="360"/>
+      </w:pPr>
+      <w:rPr>
+        <w:rFonts w:ascii="Wingdings" w:hAnsi="Wingdings" w:hint="default"/>
+      </w:rPr>
+    </w:lvl>
+    <w:lvl w:ilvl="6" w:tplc="04090001" w:tentative="1">
+      <w:start w:val="1"/>
+      <w:numFmt w:val="bullet"/>
+      <w:lvlText w:val=""/>
+      <w:lvlJc w:val="left"/>
+      <w:pPr>
+        <w:ind w:left="5040" w:hanging="360"/>
+      </w:pPr>
+      <w:rPr>
+        <w:rFonts w:ascii="Symbol" w:hAnsi="Symbol" w:hint="default"/>
+      </w:rPr>
+    </w:lvl>
+    <w:lvl w:ilvl="7" w:tplc="04090003" w:tentative="1">
+      <w:start w:val="1"/>
+      <w:numFmt w:val="bullet"/>
+      <w:lvlText w:val="o"/>
+      <w:lvlJc w:val="left"/>
+      <w:pPr>
+        <w:ind w:left="5760" w:hanging="360"/>
+      </w:pPr>
+      <w:rPr>
+        <w:rFonts w:ascii="Courier New" w:hAnsi="Courier New" w:cs="Courier New" w:hint="default"/>
+      </w:rPr>
+    </w:lvl>
+    <w:lvl w:ilvl="8" w:tplc="04090005" w:tentative="1">
+      <w:start w:val="1"/>
+      <w:numFmt w:val="bullet"/>
+      <w:lvlText w:val=""/>
+      <w:lvlJc w:val="left"/>
+      <w:pPr>
+        <w:ind w:left="6480" w:hanging="360"/>
+      </w:pPr>
+      <w:rPr>
+        <w:rFonts w:ascii="Wingdings" w:hAnsi="Wingdings" w:hint="default"/>
+      </w:rPr>
+    </w:lvl>
+  </w:abstractNum>
+  <w:abstractNum w:abstractNumId="5" w15:restartNumberingAfterBreak="0">
     <w:nsid w:val="6EBC69E0"/>
     <w:multiLevelType w:val="hybridMultilevel"/>
     <w:tmpl w:val="24ECF008"/>
@@ -2321,7 +3743,119 @@
       </w:rPr>
     </w:lvl>
   </w:abstractNum>
-  <w:abstractNum w:abstractNumId="5" w15:restartNumberingAfterBreak="0">
+  <w:abstractNum w:abstractNumId="6" w15:restartNumberingAfterBreak="0">
+    <w:nsid w:val="755B748A"/>
+    <w:multiLevelType w:val="hybridMultilevel"/>
+    <w:tmpl w:val="4D004F08"/>
+    <w:lvl w:ilvl="0" w:tplc="AE3016C8">
+      <w:numFmt w:val="bullet"/>
+      <w:lvlText w:val=""/>
+      <w:lvlJc w:val="left"/>
+      <w:pPr>
+        <w:ind w:left="720" w:hanging="360"/>
+      </w:pPr>
+      <w:rPr>
+        <w:rFonts w:ascii="Symbol" w:eastAsiaTheme="minorHAnsi" w:hAnsi="Symbol" w:cstheme="minorBidi" w:hint="default"/>
+      </w:rPr>
+    </w:lvl>
+    <w:lvl w:ilvl="1" w:tplc="04090003" w:tentative="1">
+      <w:start w:val="1"/>
+      <w:numFmt w:val="bullet"/>
+      <w:lvlText w:val="o"/>
+      <w:lvlJc w:val="left"/>
+      <w:pPr>
+        <w:ind w:left="1440" w:hanging="360"/>
+      </w:pPr>
+      <w:rPr>
+        <w:rFonts w:ascii="Courier New" w:hAnsi="Courier New" w:cs="Courier New" w:hint="default"/>
+      </w:rPr>
+    </w:lvl>
+    <w:lvl w:ilvl="2" w:tplc="04090005" w:tentative="1">
+      <w:start w:val="1"/>
+      <w:numFmt w:val="bullet"/>
+      <w:lvlText w:val=""/>
+      <w:lvlJc w:val="left"/>
+      <w:pPr>
+        <w:ind w:left="2160" w:hanging="360"/>
+      </w:pPr>
+      <w:rPr>
+        <w:rFonts w:ascii="Wingdings" w:hAnsi="Wingdings" w:hint="default"/>
+      </w:rPr>
+    </w:lvl>
+    <w:lvl w:ilvl="3" w:tplc="04090001" w:tentative="1">
+      <w:start w:val="1"/>
+      <w:numFmt w:val="bullet"/>
+      <w:lvlText w:val=""/>
+      <w:lvlJc w:val="left"/>
+      <w:pPr>
+        <w:ind w:left="2880" w:hanging="360"/>
+      </w:pPr>
+      <w:rPr>
+        <w:rFonts w:ascii="Symbol" w:hAnsi="Symbol" w:hint="default"/>
+      </w:rPr>
+    </w:lvl>
+    <w:lvl w:ilvl="4" w:tplc="04090003" w:tentative="1">
+      <w:start w:val="1"/>
+      <w:numFmt w:val="bullet"/>
+      <w:lvlText w:val="o"/>
+      <w:lvlJc w:val="left"/>
+      <w:pPr>
+        <w:ind w:left="3600" w:hanging="360"/>
+      </w:pPr>
+      <w:rPr>
+        <w:rFonts w:ascii="Courier New" w:hAnsi="Courier New" w:cs="Courier New" w:hint="default"/>
+      </w:rPr>
+    </w:lvl>
+    <w:lvl w:ilvl="5" w:tplc="04090005" w:tentative="1">
+      <w:start w:val="1"/>
+      <w:numFmt w:val="bullet"/>
+      <w:lvlText w:val=""/>
+      <w:lvlJc w:val="left"/>
+      <w:pPr>
+        <w:ind w:left="4320" w:hanging="360"/>
+      </w:pPr>
+      <w:rPr>
+        <w:rFonts w:ascii="Wingdings" w:hAnsi="Wingdings" w:hint="default"/>
+      </w:rPr>
+    </w:lvl>
+    <w:lvl w:ilvl="6" w:tplc="04090001" w:tentative="1">
+      <w:start w:val="1"/>
+      <w:numFmt w:val="bullet"/>
+      <w:lvlText w:val=""/>
+      <w:lvlJc w:val="left"/>
+      <w:pPr>
+        <w:ind w:left="5040" w:hanging="360"/>
+      </w:pPr>
+      <w:rPr>
+        <w:rFonts w:ascii="Symbol" w:hAnsi="Symbol" w:hint="default"/>
+      </w:rPr>
+    </w:lvl>
+    <w:lvl w:ilvl="7" w:tplc="04090003" w:tentative="1">
+      <w:start w:val="1"/>
+      <w:numFmt w:val="bullet"/>
+      <w:lvlText w:val="o"/>
+      <w:lvlJc w:val="left"/>
+      <w:pPr>
+        <w:ind w:left="5760" w:hanging="360"/>
+      </w:pPr>
+      <w:rPr>
+        <w:rFonts w:ascii="Courier New" w:hAnsi="Courier New" w:cs="Courier New" w:hint="default"/>
+      </w:rPr>
+    </w:lvl>
+    <w:lvl w:ilvl="8" w:tplc="04090005" w:tentative="1">
+      <w:start w:val="1"/>
+      <w:numFmt w:val="bullet"/>
+      <w:lvlText w:val=""/>
+      <w:lvlJc w:val="left"/>
+      <w:pPr>
+        <w:ind w:left="6480" w:hanging="360"/>
+      </w:pPr>
+      <w:rPr>
+        <w:rFonts w:ascii="Wingdings" w:hAnsi="Wingdings" w:hint="default"/>
+      </w:rPr>
+    </w:lvl>
+  </w:abstractNum>
+  <w:abstractNum w:abstractNumId="7" w15:restartNumberingAfterBreak="0">
     <w:nsid w:val="7B9F60EA"/>
     <w:multiLevelType w:val="hybridMultilevel"/>
     <w:tmpl w:val="E2F8E6CA"/>
@@ -2444,13 +3978,19 @@
     <w:abstractNumId w:val="0"/>
   </w:num>
   <w:num w:numId="4">
-    <w:abstractNumId w:val="5"/>
+    <w:abstractNumId w:val="7"/>
   </w:num>
   <w:num w:numId="5">
-    <w:abstractNumId w:val="4"/>
+    <w:abstractNumId w:val="5"/>
   </w:num>
   <w:num w:numId="6">
     <w:abstractNumId w:val="3"/>
+  </w:num>
+  <w:num w:numId="7">
+    <w:abstractNumId w:val="4"/>
+  </w:num>
+  <w:num w:numId="8">
+    <w:abstractNumId w:val="6"/>
   </w:num>
 </w:numbering>
 </file>
@@ -3507,7 +5047,7 @@
 </file>
 
 <file path=customXml/itemProps1.xml><?xml version="1.0" encoding="utf-8"?>
-<ds:datastoreItem xmlns:ds="http://schemas.openxmlformats.org/officeDocument/2006/customXml" ds:itemID="{41F8E128-FFE2-43BB-820E-4F7E3F511A65}">
+<ds:datastoreItem xmlns:ds="http://schemas.openxmlformats.org/officeDocument/2006/customXml" ds:itemID="{4D265EAE-DDD3-4FC0-AE84-2B3CFF7CF6A5}">
   <ds:schemaRefs>
     <ds:schemaRef ds:uri="http://schemas.openxmlformats.org/officeDocument/2006/bibliography"/>
   </ds:schemaRefs>

</xml_diff>

<commit_message>
changed some of the obectives on the testing plan
</commit_message>
<xml_diff>
--- a/documents/Process_TestPlan.docx
+++ b/documents/Process_TestPlan.docx
@@ -114,7 +114,10 @@
         <w:t xml:space="preserve"> </w:t>
       </w:r>
       <w:r>
-        <w:t xml:space="preserve"> Test password security and password policy</w:t>
+        <w:t xml:space="preserve"> </w:t>
+      </w:r>
+      <w:r>
+        <w:t>Add an item button functions appropriately</w:t>
       </w:r>
     </w:p>
     <w:p>
@@ -242,7 +245,10 @@
         <w:t xml:space="preserve">  </w:t>
       </w:r>
       <w:r>
-        <w:t>Test for a secure page which should use HTTPS protocol</w:t>
+        <w:t xml:space="preserve"> </w:t>
+      </w:r>
+      <w:r>
+        <w:t xml:space="preserve">Item deletes once you click on the field </w:t>
       </w:r>
     </w:p>
     <w:p>
@@ -365,18 +371,10 @@
         <w:t xml:space="preserve">  </w:t>
       </w:r>
       <w:r>
-        <w:t>Field should allow for input of color via hex type</w:t>
-      </w:r>
-    </w:p>
-    <w:p>
-      <w:pPr>
-        <w:ind w:left="360" w:firstLine="360"/>
-      </w:pPr>
-      <w:r>
-        <w:sym w:font="Symbol" w:char="F0B0"/>
-      </w:r>
-      <w:r>
-        <w:t xml:space="preserve"> Field should allow for item that you wish to add to the shopping list</w:t>
+        <w:t xml:space="preserve">Field should allow </w:t>
+      </w:r>
+      <w:r>
+        <w:t>for input of color via hex type</w:t>
       </w:r>
     </w:p>
     <w:p>
@@ -611,6 +609,7 @@
         </w:numPr>
       </w:pPr>
       <w:r>
+        <w:lastRenderedPageBreak/>
         <w:t>Objective</w:t>
       </w:r>
     </w:p>
@@ -625,7 +624,10 @@
         <w:t xml:space="preserve">  </w:t>
       </w:r>
       <w:r>
-        <w:t>Delete function should occur when item is clicked on</w:t>
+        <w:t>Delete function sho</w:t>
+      </w:r>
+      <w:r>
+        <w:t>uld occur when item is clicked on</w:t>
       </w:r>
     </w:p>
     <w:p>
@@ -939,6 +941,7 @@
         </w:numPr>
       </w:pPr>
       <w:r>
+        <w:lastRenderedPageBreak/>
         <w:t>Milestones</w:t>
       </w:r>
     </w:p>
@@ -1115,17 +1118,8 @@
     </w:p>
     <w:p>
       <w:pPr>
-        <w:ind w:left="360" w:firstLine="360"/>
-      </w:pPr>
-      <w:r>
-        <w:sym w:font="Symbol" w:char="F0B0"/>
-      </w:r>
-      <w:r>
-        <w:t xml:space="preserve">  </w:t>
-      </w:r>
-      <w:r>
-        <w:t>Check session cookie duration and session termination and session termination after timeout or logout</w:t>
-      </w:r>
+        <w:pStyle w:val="ListParagraph"/>
+      </w:pPr>
     </w:p>
     <w:p>
       <w:pPr>
@@ -1138,6 +1132,8 @@
       <w:r>
         <w:t>Scope</w:t>
       </w:r>
+      <w:bookmarkStart w:id="0" w:name="_GoBack"/>
+      <w:bookmarkEnd w:id="0"/>
     </w:p>
     <w:p>
       <w:pPr>
@@ -1253,11 +1249,6 @@
       <w:r>
         <w:t xml:space="preserve">  </w:t>
       </w:r>
-      <w:r>
-        <w:t>Password should not be stored in cookies</w:t>
-      </w:r>
-      <w:bookmarkStart w:id="0" w:name="_GoBack"/>
-      <w:bookmarkEnd w:id="0"/>
     </w:p>
     <w:p>
       <w:pPr>
@@ -1268,7 +1259,6 @@
         </w:numPr>
       </w:pPr>
       <w:r>
-        <w:lastRenderedPageBreak/>
         <w:t>Scope</w:t>
       </w:r>
     </w:p>
@@ -5047,7 +5037,7 @@
 </file>
 
 <file path=customXml/itemProps1.xml><?xml version="1.0" encoding="utf-8"?>
-<ds:datastoreItem xmlns:ds="http://schemas.openxmlformats.org/officeDocument/2006/customXml" ds:itemID="{4D265EAE-DDD3-4FC0-AE84-2B3CFF7CF6A5}">
+<ds:datastoreItem xmlns:ds="http://schemas.openxmlformats.org/officeDocument/2006/customXml" ds:itemID="{B30DB29E-CE8E-4949-B3EA-51C897EA8DC7}">
   <ds:schemaRefs>
     <ds:schemaRef ds:uri="http://schemas.openxmlformats.org/officeDocument/2006/bibliography"/>
   </ds:schemaRefs>

</xml_diff>

<commit_message>
Added milestones to the test plan
</commit_message>
<xml_diff>
--- a/documents/Process_TestPlan.docx
+++ b/documents/Process_TestPlan.docx
@@ -188,6 +188,9 @@
       <w:r>
         <w:sym w:font="Symbol" w:char="F0B0"/>
       </w:r>
+      <w:r>
+        <w:t xml:space="preserve"> Start date 09/06/2016; End date 09/19/2016</w:t>
+      </w:r>
     </w:p>
     <w:p>
       <w:pPr>
@@ -207,140 +210,264 @@
           <w:sz w:val="28"/>
           <w:szCs w:val="28"/>
         </w:rPr>
-        <w:t>Pass 2</w:t>
-      </w:r>
-      <w:r>
+        <w:t>Pass 2:</w:t>
+      </w:r>
+    </w:p>
+    <w:p>
+      <w:pPr>
+        <w:pStyle w:val="ListParagraph"/>
+      </w:pPr>
+    </w:p>
+    <w:p>
+      <w:pPr>
+        <w:pStyle w:val="ListParagraph"/>
+        <w:numPr>
+          <w:ilvl w:val="0"/>
+          <w:numId w:val="8"/>
+        </w:numPr>
+      </w:pPr>
+      <w:r>
+        <w:t>Objective</w:t>
+      </w:r>
+    </w:p>
+    <w:p>
+      <w:pPr>
+        <w:ind w:left="360" w:firstLine="360"/>
+      </w:pPr>
+      <w:r>
+        <w:sym w:font="Symbol" w:char="F0B0"/>
+      </w:r>
+      <w:r>
+        <w:t xml:space="preserve">  </w:t>
+      </w:r>
+      <w:r>
+        <w:t xml:space="preserve"> </w:t>
+      </w:r>
+      <w:r>
+        <w:t xml:space="preserve">Item deletes once you click on the field </w:t>
+      </w:r>
+    </w:p>
+    <w:p>
+      <w:pPr>
+        <w:pStyle w:val="ListParagraph"/>
+        <w:numPr>
+          <w:ilvl w:val="0"/>
+          <w:numId w:val="8"/>
+        </w:numPr>
+      </w:pPr>
+      <w:r>
+        <w:t>Scope</w:t>
+      </w:r>
+    </w:p>
+    <w:p>
+      <w:pPr>
+        <w:pStyle w:val="ListParagraph"/>
+      </w:pPr>
+    </w:p>
+    <w:p>
+      <w:pPr>
+        <w:pStyle w:val="ListParagraph"/>
+      </w:pPr>
+      <w:r>
+        <w:sym w:font="Symbol" w:char="F0B0"/>
+      </w:r>
+      <w:r>
+        <w:t xml:space="preserve">  Features to Test</w:t>
+      </w:r>
+    </w:p>
+    <w:p>
+      <w:pPr>
+        <w:pStyle w:val="ListParagraph"/>
+      </w:pPr>
+    </w:p>
+    <w:p>
+      <w:pPr>
+        <w:pStyle w:val="ListParagraph"/>
+      </w:pPr>
+      <w:r>
+        <w:sym w:font="Symbol" w:char="F0B0"/>
+      </w:r>
+      <w:r>
+        <w:t xml:space="preserve"> Environments to Test</w:t>
+      </w:r>
+    </w:p>
+    <w:p>
+      <w:pPr>
+        <w:pStyle w:val="ListParagraph"/>
+      </w:pPr>
+    </w:p>
+    <w:p>
+      <w:pPr>
+        <w:pStyle w:val="ListParagraph"/>
+        <w:numPr>
+          <w:ilvl w:val="0"/>
+          <w:numId w:val="8"/>
+        </w:numPr>
+      </w:pPr>
+      <w:r>
+        <w:t>Milestones</w:t>
+      </w:r>
+    </w:p>
+    <w:p>
+      <w:pPr>
+        <w:ind w:left="720"/>
+      </w:pPr>
+      <w:r>
+        <w:sym w:font="Symbol" w:char="F0B0"/>
+      </w:r>
+      <w:r>
+        <w:t xml:space="preserve"> </w:t>
+      </w:r>
+      <w:r>
+        <w:t>Start date 09/06/2016; End date 09/19/2016</w:t>
+      </w:r>
+    </w:p>
+    <w:p>
+      <w:pPr>
+        <w:ind w:left="720"/>
+      </w:pPr>
+    </w:p>
+    <w:p>
+      <w:pPr>
+        <w:pStyle w:val="ListParagraph"/>
         <w:rPr>
           <w:sz w:val="28"/>
           <w:szCs w:val="28"/>
         </w:rPr>
-        <w:t>:</w:t>
-      </w:r>
-    </w:p>
-    <w:p>
-      <w:pPr>
-        <w:pStyle w:val="ListParagraph"/>
-      </w:pPr>
-    </w:p>
-    <w:p>
-      <w:pPr>
-        <w:pStyle w:val="ListParagraph"/>
-        <w:numPr>
-          <w:ilvl w:val="0"/>
-          <w:numId w:val="8"/>
-        </w:numPr>
-      </w:pPr>
-      <w:r>
-        <w:t>Objective</w:t>
-      </w:r>
-    </w:p>
-    <w:p>
-      <w:pPr>
-        <w:ind w:left="360" w:firstLine="360"/>
-      </w:pPr>
-      <w:r>
-        <w:sym w:font="Symbol" w:char="F0B0"/>
-      </w:r>
-      <w:r>
-        <w:t xml:space="preserve">  </w:t>
-      </w:r>
-      <w:r>
-        <w:t xml:space="preserve"> </w:t>
-      </w:r>
-      <w:r>
-        <w:t xml:space="preserve">Item deletes once you click on the field </w:t>
-      </w:r>
-    </w:p>
-    <w:p>
-      <w:pPr>
-        <w:pStyle w:val="ListParagraph"/>
-        <w:numPr>
-          <w:ilvl w:val="0"/>
-          <w:numId w:val="8"/>
-        </w:numPr>
-      </w:pPr>
-      <w:r>
-        <w:t>Scope</w:t>
-      </w:r>
-    </w:p>
-    <w:p>
-      <w:pPr>
-        <w:pStyle w:val="ListParagraph"/>
-      </w:pPr>
-    </w:p>
-    <w:p>
-      <w:pPr>
-        <w:pStyle w:val="ListParagraph"/>
-      </w:pPr>
-      <w:r>
-        <w:sym w:font="Symbol" w:char="F0B0"/>
-      </w:r>
-      <w:r>
-        <w:t xml:space="preserve">  Features to Test</w:t>
-      </w:r>
-    </w:p>
-    <w:p>
-      <w:pPr>
-        <w:pStyle w:val="ListParagraph"/>
-      </w:pPr>
-    </w:p>
-    <w:p>
-      <w:pPr>
-        <w:pStyle w:val="ListParagraph"/>
-      </w:pPr>
-      <w:r>
-        <w:sym w:font="Symbol" w:char="F0B0"/>
-      </w:r>
-      <w:r>
-        <w:t xml:space="preserve"> Environments to Test</w:t>
-      </w:r>
-    </w:p>
-    <w:p>
-      <w:pPr>
-        <w:pStyle w:val="ListParagraph"/>
-      </w:pPr>
-    </w:p>
-    <w:p>
-      <w:pPr>
-        <w:pStyle w:val="ListParagraph"/>
-        <w:numPr>
-          <w:ilvl w:val="0"/>
-          <w:numId w:val="8"/>
-        </w:numPr>
-      </w:pPr>
-      <w:r>
-        <w:t>Milestones</w:t>
-      </w:r>
-    </w:p>
-    <w:p>
-      <w:pPr>
-        <w:ind w:left="720"/>
-      </w:pPr>
-      <w:r>
-        <w:sym w:font="Symbol" w:char="F0B0"/>
-      </w:r>
-    </w:p>
-    <w:p>
-      <w:pPr>
-        <w:pStyle w:val="ListParagraph"/>
+      </w:pPr>
+      <w:r>
         <w:rPr>
           <w:sz w:val="28"/>
           <w:szCs w:val="28"/>
         </w:rPr>
-      </w:pPr>
-      <w:r>
+        <w:t>Pass 3:</w:t>
+      </w:r>
+    </w:p>
+    <w:p>
+      <w:pPr>
+        <w:pStyle w:val="ListParagraph"/>
+      </w:pPr>
+    </w:p>
+    <w:p>
+      <w:pPr>
+        <w:pStyle w:val="ListParagraph"/>
+        <w:numPr>
+          <w:ilvl w:val="0"/>
+          <w:numId w:val="8"/>
+        </w:numPr>
+      </w:pPr>
+      <w:r>
+        <w:t>Objective</w:t>
+      </w:r>
+    </w:p>
+    <w:p>
+      <w:pPr>
+        <w:ind w:left="360" w:firstLine="360"/>
+      </w:pPr>
+      <w:r>
+        <w:sym w:font="Symbol" w:char="F0B0"/>
+      </w:r>
+      <w:r>
+        <w:t xml:space="preserve">  Field should allow </w:t>
+      </w:r>
+      <w:r>
+        <w:t>for input of color via hex type</w:t>
+      </w:r>
+    </w:p>
+    <w:p>
+      <w:pPr>
+        <w:pStyle w:val="ListParagraph"/>
+        <w:numPr>
+          <w:ilvl w:val="0"/>
+          <w:numId w:val="8"/>
+        </w:numPr>
+      </w:pPr>
+      <w:r>
+        <w:t>Scope</w:t>
+      </w:r>
+    </w:p>
+    <w:p>
+      <w:pPr>
+        <w:pStyle w:val="ListParagraph"/>
+      </w:pPr>
+    </w:p>
+    <w:p>
+      <w:pPr>
+        <w:pStyle w:val="ListParagraph"/>
+      </w:pPr>
+      <w:r>
+        <w:sym w:font="Symbol" w:char="F0B0"/>
+      </w:r>
+      <w:r>
+        <w:t xml:space="preserve">  Features to Test</w:t>
+      </w:r>
+    </w:p>
+    <w:p>
+      <w:pPr>
+        <w:pStyle w:val="ListParagraph"/>
+      </w:pPr>
+    </w:p>
+    <w:p>
+      <w:pPr>
+        <w:pStyle w:val="ListParagraph"/>
+      </w:pPr>
+      <w:r>
+        <w:sym w:font="Symbol" w:char="F0B0"/>
+      </w:r>
+      <w:r>
+        <w:t xml:space="preserve"> Environments to Test</w:t>
+      </w:r>
+    </w:p>
+    <w:p>
+      <w:pPr>
+        <w:pStyle w:val="ListParagraph"/>
+      </w:pPr>
+    </w:p>
+    <w:p>
+      <w:pPr>
+        <w:pStyle w:val="ListParagraph"/>
+        <w:numPr>
+          <w:ilvl w:val="0"/>
+          <w:numId w:val="8"/>
+        </w:numPr>
+      </w:pPr>
+      <w:r>
+        <w:t>Milestones</w:t>
+      </w:r>
+    </w:p>
+    <w:p>
+      <w:pPr>
+        <w:ind w:left="720"/>
+      </w:pPr>
+      <w:r>
+        <w:sym w:font="Symbol" w:char="F0B0"/>
+      </w:r>
+      <w:r>
+        <w:t xml:space="preserve"> </w:t>
+      </w:r>
+      <w:r>
+        <w:t>Start date 09/06/2016; End date 09/19/2016</w:t>
+      </w:r>
+    </w:p>
+    <w:p>
+      <w:pPr>
+        <w:ind w:left="720"/>
+      </w:pPr>
+    </w:p>
+    <w:p>
+      <w:pPr>
+        <w:pStyle w:val="ListParagraph"/>
         <w:rPr>
           <w:sz w:val="28"/>
           <w:szCs w:val="28"/>
         </w:rPr>
-        <w:t>Pass 3</w:t>
-      </w:r>
+      </w:pPr>
       <w:r>
         <w:rPr>
           <w:sz w:val="28"/>
           <w:szCs w:val="28"/>
         </w:rPr>
-        <w:t>:</w:t>
+        <w:t>Pass 4:</w:t>
       </w:r>
     </w:p>
     <w:p>
@@ -368,13 +495,10 @@
         <w:sym w:font="Symbol" w:char="F0B0"/>
       </w:r>
       <w:r>
-        <w:t xml:space="preserve">  </w:t>
-      </w:r>
-      <w:r>
-        <w:t xml:space="preserve">Field should allow </w:t>
-      </w:r>
-      <w:r>
-        <w:t>for input of color via hex type</w:t>
+        <w:t xml:space="preserve">  Error messages should be displayed in the same CSS style(for example using red color</w:t>
+      </w:r>
+      <w:r>
+        <w:t>)</w:t>
       </w:r>
     </w:p>
     <w:p>
@@ -445,6 +569,17 @@
       <w:r>
         <w:sym w:font="Symbol" w:char="F0B0"/>
       </w:r>
+      <w:r>
+        <w:t xml:space="preserve"> </w:t>
+      </w:r>
+      <w:r>
+        <w:t>Start date 09/06/2016; End date 09/19/2016</w:t>
+      </w:r>
+    </w:p>
+    <w:p>
+      <w:pPr>
+        <w:ind w:left="720"/>
+      </w:pPr>
     </w:p>
     <w:p>
       <w:pPr>
@@ -459,140 +594,271 @@
           <w:sz w:val="28"/>
           <w:szCs w:val="28"/>
         </w:rPr>
-        <w:t>Pass 4</w:t>
-      </w:r>
-      <w:r>
+        <w:t>Pass 5:</w:t>
+      </w:r>
+    </w:p>
+    <w:p>
+      <w:pPr>
+        <w:pStyle w:val="ListParagraph"/>
+      </w:pPr>
+    </w:p>
+    <w:p>
+      <w:pPr>
+        <w:pStyle w:val="ListParagraph"/>
+        <w:numPr>
+          <w:ilvl w:val="0"/>
+          <w:numId w:val="8"/>
+        </w:numPr>
+      </w:pPr>
+      <w:r>
+        <w:t>Objective</w:t>
+      </w:r>
+    </w:p>
+    <w:p>
+      <w:pPr>
+        <w:ind w:left="360" w:firstLine="360"/>
+      </w:pPr>
+      <w:r>
+        <w:sym w:font="Symbol" w:char="F0B0"/>
+      </w:r>
+      <w:r>
+        <w:t xml:space="preserve">  </w:t>
+      </w:r>
+      <w:r>
+        <w:t>Delete function sho</w:t>
+      </w:r>
+      <w:r>
+        <w:t>uld occur when item is clicked on</w:t>
+      </w:r>
+    </w:p>
+    <w:p>
+      <w:pPr>
+        <w:pStyle w:val="ListParagraph"/>
+        <w:numPr>
+          <w:ilvl w:val="0"/>
+          <w:numId w:val="8"/>
+        </w:numPr>
+      </w:pPr>
+      <w:r>
+        <w:t>Scope</w:t>
+      </w:r>
+    </w:p>
+    <w:p>
+      <w:pPr>
+        <w:pStyle w:val="ListParagraph"/>
+      </w:pPr>
+    </w:p>
+    <w:p>
+      <w:pPr>
+        <w:pStyle w:val="ListParagraph"/>
+      </w:pPr>
+      <w:r>
+        <w:sym w:font="Symbol" w:char="F0B0"/>
+      </w:r>
+      <w:r>
+        <w:t xml:space="preserve">  Features to Test</w:t>
+      </w:r>
+    </w:p>
+    <w:p>
+      <w:pPr>
+        <w:pStyle w:val="ListParagraph"/>
+      </w:pPr>
+    </w:p>
+    <w:p>
+      <w:pPr>
+        <w:pStyle w:val="ListParagraph"/>
+      </w:pPr>
+      <w:r>
+        <w:sym w:font="Symbol" w:char="F0B0"/>
+      </w:r>
+      <w:r>
+        <w:t xml:space="preserve"> Environments to Test</w:t>
+      </w:r>
+    </w:p>
+    <w:p>
+      <w:pPr>
+        <w:pStyle w:val="ListParagraph"/>
+      </w:pPr>
+    </w:p>
+    <w:p>
+      <w:pPr>
+        <w:pStyle w:val="ListParagraph"/>
+        <w:numPr>
+          <w:ilvl w:val="0"/>
+          <w:numId w:val="8"/>
+        </w:numPr>
+      </w:pPr>
+      <w:r>
+        <w:t>Milestones</w:t>
+      </w:r>
+    </w:p>
+    <w:p>
+      <w:pPr>
+        <w:ind w:left="720"/>
+      </w:pPr>
+      <w:r>
+        <w:sym w:font="Symbol" w:char="F0B0"/>
+      </w:r>
+      <w:r>
+        <w:t xml:space="preserve"> </w:t>
+      </w:r>
+      <w:r>
+        <w:t>Start date 09/06/2016; End date 09/19/2016</w:t>
+      </w:r>
+    </w:p>
+    <w:p>
+      <w:pPr>
+        <w:ind w:left="720"/>
+      </w:pPr>
+    </w:p>
+    <w:p>
+      <w:pPr>
+        <w:pStyle w:val="ListParagraph"/>
         <w:rPr>
           <w:sz w:val="28"/>
           <w:szCs w:val="28"/>
         </w:rPr>
-        <w:t>:</w:t>
-      </w:r>
-    </w:p>
-    <w:p>
-      <w:pPr>
-        <w:pStyle w:val="ListParagraph"/>
-      </w:pPr>
-    </w:p>
-    <w:p>
-      <w:pPr>
-        <w:pStyle w:val="ListParagraph"/>
-        <w:numPr>
-          <w:ilvl w:val="0"/>
-          <w:numId w:val="8"/>
-        </w:numPr>
-      </w:pPr>
-      <w:r>
-        <w:t>Objective</w:t>
-      </w:r>
-    </w:p>
-    <w:p>
-      <w:pPr>
-        <w:ind w:left="360" w:firstLine="360"/>
-      </w:pPr>
-      <w:r>
-        <w:sym w:font="Symbol" w:char="F0B0"/>
-      </w:r>
-      <w:r>
-        <w:t xml:space="preserve">  </w:t>
-      </w:r>
-      <w:r>
-        <w:t>Error messages should be displayed in the same CSS style(for example using red color</w:t>
-      </w:r>
-      <w:r>
-        <w:t>)</w:t>
-      </w:r>
-    </w:p>
-    <w:p>
-      <w:pPr>
-        <w:pStyle w:val="ListParagraph"/>
-        <w:numPr>
-          <w:ilvl w:val="0"/>
-          <w:numId w:val="8"/>
-        </w:numPr>
-      </w:pPr>
-      <w:r>
-        <w:t>Scope</w:t>
-      </w:r>
-    </w:p>
-    <w:p>
-      <w:pPr>
-        <w:pStyle w:val="ListParagraph"/>
-      </w:pPr>
-    </w:p>
-    <w:p>
-      <w:pPr>
-        <w:pStyle w:val="ListParagraph"/>
-      </w:pPr>
-      <w:r>
-        <w:sym w:font="Symbol" w:char="F0B0"/>
-      </w:r>
-      <w:r>
-        <w:t xml:space="preserve">  Features to Test</w:t>
-      </w:r>
-    </w:p>
-    <w:p>
-      <w:pPr>
-        <w:pStyle w:val="ListParagraph"/>
-      </w:pPr>
-    </w:p>
-    <w:p>
-      <w:pPr>
-        <w:pStyle w:val="ListParagraph"/>
-      </w:pPr>
-      <w:r>
-        <w:sym w:font="Symbol" w:char="F0B0"/>
-      </w:r>
-      <w:r>
-        <w:t xml:space="preserve"> Environments to Test</w:t>
-      </w:r>
-    </w:p>
-    <w:p>
-      <w:pPr>
-        <w:pStyle w:val="ListParagraph"/>
-      </w:pPr>
-    </w:p>
-    <w:p>
-      <w:pPr>
-        <w:pStyle w:val="ListParagraph"/>
-        <w:numPr>
-          <w:ilvl w:val="0"/>
-          <w:numId w:val="8"/>
-        </w:numPr>
-      </w:pPr>
-      <w:r>
-        <w:t>Milestones</w:t>
-      </w:r>
-    </w:p>
-    <w:p>
-      <w:pPr>
-        <w:ind w:left="720"/>
-      </w:pPr>
-      <w:r>
-        <w:sym w:font="Symbol" w:char="F0B0"/>
-      </w:r>
-    </w:p>
-    <w:p>
-      <w:pPr>
-        <w:pStyle w:val="ListParagraph"/>
+      </w:pPr>
+      <w:r>
         <w:rPr>
           <w:sz w:val="28"/>
           <w:szCs w:val="28"/>
         </w:rPr>
-      </w:pPr>
-      <w:r>
+        <w:t>Pass 6:</w:t>
+      </w:r>
+    </w:p>
+    <w:p>
+      <w:pPr>
+        <w:pStyle w:val="ListParagraph"/>
+      </w:pPr>
+    </w:p>
+    <w:p>
+      <w:pPr>
+        <w:pStyle w:val="ListParagraph"/>
+        <w:numPr>
+          <w:ilvl w:val="0"/>
+          <w:numId w:val="8"/>
+        </w:numPr>
+      </w:pPr>
+      <w:r>
+        <w:t>Objective</w:t>
+      </w:r>
+    </w:p>
+    <w:p>
+      <w:pPr>
+        <w:pStyle w:val="ListParagraph"/>
+      </w:pPr>
+    </w:p>
+    <w:p>
+      <w:pPr>
+        <w:pStyle w:val="ListParagraph"/>
+      </w:pPr>
+      <w:r>
+        <w:sym w:font="Symbol" w:char="F0B0"/>
+      </w:r>
+      <w:r>
+        <w:t xml:space="preserve">  Check functionality of buttons available on all pages </w:t>
+      </w:r>
+    </w:p>
+    <w:p>
+      <w:pPr>
+        <w:ind w:left="720"/>
+      </w:pPr>
+    </w:p>
+    <w:p>
+      <w:pPr>
+        <w:pStyle w:val="ListParagraph"/>
+        <w:numPr>
+          <w:ilvl w:val="0"/>
+          <w:numId w:val="8"/>
+        </w:numPr>
+      </w:pPr>
+      <w:r>
+        <w:t>Scope</w:t>
+      </w:r>
+    </w:p>
+    <w:p>
+      <w:pPr>
+        <w:pStyle w:val="ListParagraph"/>
+      </w:pPr>
+    </w:p>
+    <w:p>
+      <w:pPr>
+        <w:pStyle w:val="ListParagraph"/>
+      </w:pPr>
+      <w:r>
+        <w:sym w:font="Symbol" w:char="F0B0"/>
+      </w:r>
+      <w:r>
+        <w:t xml:space="preserve">  Features to Test</w:t>
+      </w:r>
+    </w:p>
+    <w:p>
+      <w:pPr>
+        <w:pStyle w:val="ListParagraph"/>
+      </w:pPr>
+    </w:p>
+    <w:p>
+      <w:pPr>
+        <w:pStyle w:val="ListParagraph"/>
+      </w:pPr>
+      <w:r>
+        <w:sym w:font="Symbol" w:char="F0B0"/>
+      </w:r>
+      <w:r>
+        <w:t xml:space="preserve"> Environments to Test</w:t>
+      </w:r>
+    </w:p>
+    <w:p>
+      <w:pPr>
+        <w:pStyle w:val="ListParagraph"/>
+      </w:pPr>
+    </w:p>
+    <w:p>
+      <w:pPr>
+        <w:pStyle w:val="ListParagraph"/>
+        <w:numPr>
+          <w:ilvl w:val="0"/>
+          <w:numId w:val="8"/>
+        </w:numPr>
+      </w:pPr>
+      <w:r>
+        <w:t>Milestones</w:t>
+      </w:r>
+    </w:p>
+    <w:p>
+      <w:pPr>
+        <w:ind w:left="720"/>
+      </w:pPr>
+      <w:r>
+        <w:sym w:font="Symbol" w:char="F0B0"/>
+      </w:r>
+      <w:r>
+        <w:t xml:space="preserve"> </w:t>
+      </w:r>
+      <w:r>
+        <w:t>Start date 09/06/2016; End date 09/19/2016</w:t>
+      </w:r>
+    </w:p>
+    <w:p>
+      <w:pPr>
+        <w:ind w:left="720"/>
+      </w:pPr>
+    </w:p>
+    <w:p>
+      <w:pPr>
+        <w:pStyle w:val="ListParagraph"/>
         <w:rPr>
           <w:sz w:val="28"/>
           <w:szCs w:val="28"/>
         </w:rPr>
-        <w:t>Pass 5</w:t>
-      </w:r>
+      </w:pPr>
       <w:r>
         <w:rPr>
           <w:sz w:val="28"/>
           <w:szCs w:val="28"/>
         </w:rPr>
-        <w:t>:</w:t>
+        <w:t>Pass 7:</w:t>
       </w:r>
     </w:p>
     <w:p>
@@ -609,25 +875,22 @@
         </w:numPr>
       </w:pPr>
       <w:r>
+        <w:t>Objective</w:t>
+      </w:r>
+    </w:p>
+    <w:p>
+      <w:pPr>
+        <w:ind w:left="360" w:firstLine="360"/>
+      </w:pPr>
+      <w:r>
         <w:lastRenderedPageBreak/>
-        <w:t>Objective</w:t>
-      </w:r>
-    </w:p>
-    <w:p>
-      <w:pPr>
-        <w:ind w:left="360" w:firstLine="360"/>
-      </w:pPr>
-      <w:r>
         <w:sym w:font="Symbol" w:char="F0B0"/>
       </w:r>
       <w:r>
         <w:t xml:space="preserve">  </w:t>
       </w:r>
       <w:r>
-        <w:t>Delete function sho</w:t>
-      </w:r>
-      <w:r>
-        <w:t>uld occur when item is clicked on</w:t>
+        <w:t>Check if data is committed to database only when the operation is successfully completed</w:t>
       </w:r>
     </w:p>
     <w:p>
@@ -698,6 +961,17 @@
       <w:r>
         <w:sym w:font="Symbol" w:char="F0B0"/>
       </w:r>
+      <w:r>
+        <w:t xml:space="preserve"> </w:t>
+      </w:r>
+      <w:r>
+        <w:t>Start date 09/06/2016; End date 09/19/2016</w:t>
+      </w:r>
+    </w:p>
+    <w:p>
+      <w:pPr>
+        <w:ind w:left="720"/>
+      </w:pPr>
     </w:p>
     <w:p>
       <w:pPr>
@@ -712,144 +986,253 @@
           <w:sz w:val="28"/>
           <w:szCs w:val="28"/>
         </w:rPr>
-        <w:t>Pass 6</w:t>
-      </w:r>
-      <w:r>
+        <w:t>Pass 8:</w:t>
+      </w:r>
+    </w:p>
+    <w:p>
+      <w:pPr>
+        <w:pStyle w:val="ListParagraph"/>
+      </w:pPr>
+    </w:p>
+    <w:p>
+      <w:pPr>
+        <w:pStyle w:val="ListParagraph"/>
+        <w:numPr>
+          <w:ilvl w:val="0"/>
+          <w:numId w:val="8"/>
+        </w:numPr>
+      </w:pPr>
+      <w:r>
+        <w:t>Objective</w:t>
+      </w:r>
+    </w:p>
+    <w:p>
+      <w:pPr>
+        <w:ind w:left="360" w:firstLine="360"/>
+      </w:pPr>
+      <w:r>
+        <w:sym w:font="Symbol" w:char="F0B0"/>
+      </w:r>
+      <w:r>
+        <w:t xml:space="preserve">  </w:t>
+      </w:r>
+      <w:r>
+        <w:t>Check if page load time is within acceptable range</w:t>
+      </w:r>
+    </w:p>
+    <w:p>
+      <w:pPr>
+        <w:pStyle w:val="ListParagraph"/>
+        <w:numPr>
+          <w:ilvl w:val="0"/>
+          <w:numId w:val="8"/>
+        </w:numPr>
+      </w:pPr>
+      <w:r>
+        <w:t>Scope</w:t>
+      </w:r>
+    </w:p>
+    <w:p>
+      <w:pPr>
+        <w:pStyle w:val="ListParagraph"/>
+      </w:pPr>
+    </w:p>
+    <w:p>
+      <w:pPr>
+        <w:pStyle w:val="ListParagraph"/>
+      </w:pPr>
+      <w:r>
+        <w:sym w:font="Symbol" w:char="F0B0"/>
+      </w:r>
+      <w:r>
+        <w:t xml:space="preserve">  Features to Test</w:t>
+      </w:r>
+    </w:p>
+    <w:p>
+      <w:pPr>
+        <w:pStyle w:val="ListParagraph"/>
+      </w:pPr>
+    </w:p>
+    <w:p>
+      <w:pPr>
+        <w:pStyle w:val="ListParagraph"/>
+      </w:pPr>
+      <w:r>
+        <w:sym w:font="Symbol" w:char="F0B0"/>
+      </w:r>
+      <w:r>
+        <w:t xml:space="preserve"> Environments to Test</w:t>
+      </w:r>
+    </w:p>
+    <w:p>
+      <w:pPr>
+        <w:pStyle w:val="ListParagraph"/>
+      </w:pPr>
+    </w:p>
+    <w:p>
+      <w:pPr>
+        <w:pStyle w:val="ListParagraph"/>
+        <w:numPr>
+          <w:ilvl w:val="0"/>
+          <w:numId w:val="8"/>
+        </w:numPr>
+      </w:pPr>
+      <w:r>
+        <w:t>Milestones</w:t>
+      </w:r>
+    </w:p>
+    <w:p>
+      <w:pPr>
+        <w:ind w:left="720"/>
+      </w:pPr>
+      <w:r>
+        <w:sym w:font="Symbol" w:char="F0B0"/>
+      </w:r>
+      <w:r>
+        <w:t xml:space="preserve"> </w:t>
+      </w:r>
+      <w:r>
+        <w:t>Start date 09/06/2016; End date 09/19/2016</w:t>
+      </w:r>
+    </w:p>
+    <w:p>
+      <w:pPr>
+        <w:ind w:left="720"/>
+      </w:pPr>
+    </w:p>
+    <w:p>
+      <w:pPr>
+        <w:pStyle w:val="ListParagraph"/>
         <w:rPr>
           <w:sz w:val="28"/>
           <w:szCs w:val="28"/>
         </w:rPr>
-        <w:t>:</w:t>
-      </w:r>
-    </w:p>
-    <w:p>
-      <w:pPr>
-        <w:pStyle w:val="ListParagraph"/>
-      </w:pPr>
-    </w:p>
-    <w:p>
-      <w:pPr>
-        <w:pStyle w:val="ListParagraph"/>
-        <w:numPr>
-          <w:ilvl w:val="0"/>
-          <w:numId w:val="8"/>
-        </w:numPr>
-      </w:pPr>
-      <w:r>
-        <w:t>Objective</w:t>
-      </w:r>
-    </w:p>
-    <w:p>
-      <w:pPr>
-        <w:pStyle w:val="ListParagraph"/>
-      </w:pPr>
-    </w:p>
-    <w:p>
-      <w:pPr>
-        <w:pStyle w:val="ListParagraph"/>
-      </w:pPr>
-      <w:r>
-        <w:sym w:font="Symbol" w:char="F0B0"/>
-      </w:r>
-      <w:r>
-        <w:t xml:space="preserve">  Check functionality of buttons available on all pages </w:t>
-      </w:r>
-    </w:p>
-    <w:p>
-      <w:pPr>
-        <w:ind w:left="720"/>
-      </w:pPr>
-    </w:p>
-    <w:p>
-      <w:pPr>
-        <w:pStyle w:val="ListParagraph"/>
-        <w:numPr>
-          <w:ilvl w:val="0"/>
-          <w:numId w:val="8"/>
-        </w:numPr>
-      </w:pPr>
-      <w:r>
-        <w:t>Scope</w:t>
-      </w:r>
-    </w:p>
-    <w:p>
-      <w:pPr>
-        <w:pStyle w:val="ListParagraph"/>
-      </w:pPr>
-    </w:p>
-    <w:p>
-      <w:pPr>
-        <w:pStyle w:val="ListParagraph"/>
-      </w:pPr>
-      <w:r>
-        <w:sym w:font="Symbol" w:char="F0B0"/>
-      </w:r>
-      <w:r>
-        <w:t xml:space="preserve">  Features to Test</w:t>
-      </w:r>
-    </w:p>
-    <w:p>
-      <w:pPr>
-        <w:pStyle w:val="ListParagraph"/>
-      </w:pPr>
-    </w:p>
-    <w:p>
-      <w:pPr>
-        <w:pStyle w:val="ListParagraph"/>
-      </w:pPr>
-      <w:r>
-        <w:sym w:font="Symbol" w:char="F0B0"/>
-      </w:r>
-      <w:r>
-        <w:t xml:space="preserve"> Environments to Test</w:t>
-      </w:r>
-    </w:p>
-    <w:p>
-      <w:pPr>
-        <w:pStyle w:val="ListParagraph"/>
-      </w:pPr>
-    </w:p>
-    <w:p>
-      <w:pPr>
-        <w:pStyle w:val="ListParagraph"/>
-        <w:numPr>
-          <w:ilvl w:val="0"/>
-          <w:numId w:val="8"/>
-        </w:numPr>
-      </w:pPr>
-      <w:r>
-        <w:t>Milestones</w:t>
-      </w:r>
-    </w:p>
-    <w:p>
-      <w:pPr>
-        <w:ind w:left="720"/>
-      </w:pPr>
-      <w:r>
-        <w:sym w:font="Symbol" w:char="F0B0"/>
-      </w:r>
-    </w:p>
-    <w:p>
-      <w:pPr>
-        <w:pStyle w:val="ListParagraph"/>
+      </w:pPr>
+      <w:r>
         <w:rPr>
           <w:sz w:val="28"/>
           <w:szCs w:val="28"/>
         </w:rPr>
-      </w:pPr>
-      <w:r>
+        <w:t>Pass 9:</w:t>
+      </w:r>
+    </w:p>
+    <w:p>
+      <w:pPr>
+        <w:pStyle w:val="ListParagraph"/>
+      </w:pPr>
+    </w:p>
+    <w:p>
+      <w:pPr>
+        <w:pStyle w:val="ListParagraph"/>
+        <w:numPr>
+          <w:ilvl w:val="0"/>
+          <w:numId w:val="8"/>
+        </w:numPr>
+      </w:pPr>
+      <w:r>
+        <w:t>Objective</w:t>
+      </w:r>
+    </w:p>
+    <w:p>
+      <w:pPr>
+        <w:pStyle w:val="ListParagraph"/>
+      </w:pPr>
+    </w:p>
+    <w:p>
+      <w:pPr>
+        <w:pStyle w:val="ListParagraph"/>
+        <w:numPr>
+          <w:ilvl w:val="0"/>
+          <w:numId w:val="8"/>
+        </w:numPr>
+      </w:pPr>
+      <w:r>
+        <w:t>Scope</w:t>
+      </w:r>
+    </w:p>
+    <w:p>
+      <w:pPr>
+        <w:pStyle w:val="ListParagraph"/>
+      </w:pPr>
+    </w:p>
+    <w:p>
+      <w:pPr>
+        <w:pStyle w:val="ListParagraph"/>
+      </w:pPr>
+      <w:r>
+        <w:sym w:font="Symbol" w:char="F0B0"/>
+      </w:r>
+      <w:r>
+        <w:t xml:space="preserve">  Features to Test</w:t>
+      </w:r>
+    </w:p>
+    <w:p>
+      <w:pPr>
+        <w:pStyle w:val="ListParagraph"/>
+      </w:pPr>
+    </w:p>
+    <w:p>
+      <w:pPr>
+        <w:pStyle w:val="ListParagraph"/>
+      </w:pPr>
+      <w:r>
+        <w:sym w:font="Symbol" w:char="F0B0"/>
+      </w:r>
+      <w:r>
+        <w:t xml:space="preserve"> Environments to Test</w:t>
+      </w:r>
+    </w:p>
+    <w:p>
+      <w:pPr>
+        <w:pStyle w:val="ListParagraph"/>
+      </w:pPr>
+    </w:p>
+    <w:p>
+      <w:pPr>
+        <w:pStyle w:val="ListParagraph"/>
+        <w:numPr>
+          <w:ilvl w:val="0"/>
+          <w:numId w:val="8"/>
+        </w:numPr>
+      </w:pPr>
+      <w:r>
+        <w:t>Milestones</w:t>
+      </w:r>
+    </w:p>
+    <w:p>
+      <w:pPr>
+        <w:ind w:left="720"/>
+      </w:pPr>
+      <w:r>
+        <w:lastRenderedPageBreak/>
+        <w:sym w:font="Symbol" w:char="F0B0"/>
+      </w:r>
+      <w:r>
+        <w:t xml:space="preserve"> </w:t>
+      </w:r>
+      <w:r>
+        <w:t>Start date 09/06/2016; End date 09/19/2016</w:t>
+      </w:r>
+    </w:p>
+    <w:p>
+      <w:pPr>
+        <w:ind w:left="720"/>
+      </w:pPr>
+    </w:p>
+    <w:p>
+      <w:pPr>
+        <w:pStyle w:val="ListParagraph"/>
         <w:rPr>
           <w:sz w:val="28"/>
           <w:szCs w:val="28"/>
         </w:rPr>
-        <w:t>Pass 7</w:t>
-      </w:r>
+      </w:pPr>
       <w:r>
         <w:rPr>
           <w:sz w:val="28"/>
           <w:szCs w:val="28"/>
         </w:rPr>
-        <w:t>:</w:t>
+        <w:t>Pass 10:</w:t>
       </w:r>
     </w:p>
     <w:p>
@@ -879,9 +1262,6 @@
       <w:r>
         <w:t xml:space="preserve">  </w:t>
       </w:r>
-      <w:r>
-        <w:t>Check if data is committed to database only when the operation is successfully completed</w:t>
-      </w:r>
     </w:p>
     <w:p>
       <w:pPr>
@@ -941,7 +1321,6 @@
         </w:numPr>
       </w:pPr>
       <w:r>
-        <w:lastRenderedPageBreak/>
         <w:t>Milestones</w:t>
       </w:r>
     </w:p>
@@ -952,372 +1331,19 @@
       <w:r>
         <w:sym w:font="Symbol" w:char="F0B0"/>
       </w:r>
-    </w:p>
-    <w:p>
-      <w:pPr>
-        <w:pStyle w:val="ListParagraph"/>
-        <w:rPr>
-          <w:sz w:val="28"/>
-          <w:szCs w:val="28"/>
-        </w:rPr>
-      </w:pPr>
-      <w:r>
-        <w:rPr>
-          <w:sz w:val="28"/>
-          <w:szCs w:val="28"/>
-        </w:rPr>
-        <w:t>Pass 8</w:t>
-      </w:r>
-      <w:r>
-        <w:rPr>
-          <w:sz w:val="28"/>
-          <w:szCs w:val="28"/>
-        </w:rPr>
-        <w:t>:</w:t>
-      </w:r>
-    </w:p>
-    <w:p>
-      <w:pPr>
-        <w:pStyle w:val="ListParagraph"/>
-      </w:pPr>
-    </w:p>
-    <w:p>
-      <w:pPr>
-        <w:pStyle w:val="ListParagraph"/>
-        <w:numPr>
-          <w:ilvl w:val="0"/>
-          <w:numId w:val="8"/>
-        </w:numPr>
-      </w:pPr>
-      <w:r>
-        <w:t>Objective</w:t>
-      </w:r>
-    </w:p>
-    <w:p>
-      <w:pPr>
-        <w:ind w:left="360" w:firstLine="360"/>
-      </w:pPr>
-      <w:r>
-        <w:sym w:font="Symbol" w:char="F0B0"/>
-      </w:r>
-      <w:r>
-        <w:t xml:space="preserve">  </w:t>
-      </w:r>
-      <w:r>
-        <w:t>Check if page load time is within acceptable range</w:t>
-      </w:r>
-    </w:p>
-    <w:p>
-      <w:pPr>
-        <w:pStyle w:val="ListParagraph"/>
-        <w:numPr>
-          <w:ilvl w:val="0"/>
-          <w:numId w:val="8"/>
-        </w:numPr>
-      </w:pPr>
-      <w:r>
-        <w:t>Scope</w:t>
-      </w:r>
-    </w:p>
-    <w:p>
-      <w:pPr>
-        <w:pStyle w:val="ListParagraph"/>
-      </w:pPr>
-    </w:p>
-    <w:p>
-      <w:pPr>
-        <w:pStyle w:val="ListParagraph"/>
-      </w:pPr>
-      <w:r>
-        <w:sym w:font="Symbol" w:char="F0B0"/>
-      </w:r>
-      <w:r>
-        <w:t xml:space="preserve">  Features to Test</w:t>
-      </w:r>
-    </w:p>
-    <w:p>
-      <w:pPr>
-        <w:pStyle w:val="ListParagraph"/>
-      </w:pPr>
-    </w:p>
-    <w:p>
-      <w:pPr>
-        <w:pStyle w:val="ListParagraph"/>
-      </w:pPr>
-      <w:r>
-        <w:sym w:font="Symbol" w:char="F0B0"/>
-      </w:r>
-      <w:r>
-        <w:t xml:space="preserve"> Environments to Test</w:t>
-      </w:r>
-    </w:p>
-    <w:p>
-      <w:pPr>
-        <w:pStyle w:val="ListParagraph"/>
-      </w:pPr>
-    </w:p>
-    <w:p>
-      <w:pPr>
-        <w:pStyle w:val="ListParagraph"/>
-        <w:numPr>
-          <w:ilvl w:val="0"/>
-          <w:numId w:val="8"/>
-        </w:numPr>
-      </w:pPr>
-      <w:r>
-        <w:t>Milestones</w:t>
+      <w:r>
+        <w:t xml:space="preserve"> </w:t>
+      </w:r>
+      <w:r>
+        <w:t>Start date 09/06/2016; End date 09/19/2016</w:t>
       </w:r>
     </w:p>
     <w:p>
       <w:pPr>
         <w:ind w:left="720"/>
       </w:pPr>
-      <w:r>
-        <w:sym w:font="Symbol" w:char="F0B0"/>
-      </w:r>
-    </w:p>
-    <w:p>
-      <w:pPr>
-        <w:pStyle w:val="ListParagraph"/>
-        <w:rPr>
-          <w:sz w:val="28"/>
-          <w:szCs w:val="28"/>
-        </w:rPr>
-      </w:pPr>
-      <w:r>
-        <w:rPr>
-          <w:sz w:val="28"/>
-          <w:szCs w:val="28"/>
-        </w:rPr>
-        <w:t>Pass 9</w:t>
-      </w:r>
-      <w:r>
-        <w:rPr>
-          <w:sz w:val="28"/>
-          <w:szCs w:val="28"/>
-        </w:rPr>
-        <w:t>:</w:t>
-      </w:r>
-    </w:p>
-    <w:p>
-      <w:pPr>
-        <w:pStyle w:val="ListParagraph"/>
-      </w:pPr>
-    </w:p>
-    <w:p>
-      <w:pPr>
-        <w:pStyle w:val="ListParagraph"/>
-        <w:numPr>
-          <w:ilvl w:val="0"/>
-          <w:numId w:val="8"/>
-        </w:numPr>
-      </w:pPr>
-      <w:r>
-        <w:t>Objective</w:t>
-      </w:r>
-    </w:p>
-    <w:p>
-      <w:pPr>
-        <w:pStyle w:val="ListParagraph"/>
-      </w:pPr>
-    </w:p>
-    <w:p>
-      <w:pPr>
-        <w:pStyle w:val="ListParagraph"/>
-        <w:numPr>
-          <w:ilvl w:val="0"/>
-          <w:numId w:val="8"/>
-        </w:numPr>
-      </w:pPr>
-      <w:r>
-        <w:t>Scope</w:t>
-      </w:r>
       <w:bookmarkStart w:id="0" w:name="_GoBack"/>
       <w:bookmarkEnd w:id="0"/>
-    </w:p>
-    <w:p>
-      <w:pPr>
-        <w:pStyle w:val="ListParagraph"/>
-      </w:pPr>
-    </w:p>
-    <w:p>
-      <w:pPr>
-        <w:pStyle w:val="ListParagraph"/>
-      </w:pPr>
-      <w:r>
-        <w:sym w:font="Symbol" w:char="F0B0"/>
-      </w:r>
-      <w:r>
-        <w:t xml:space="preserve">  Features to Test</w:t>
-      </w:r>
-    </w:p>
-    <w:p>
-      <w:pPr>
-        <w:pStyle w:val="ListParagraph"/>
-      </w:pPr>
-    </w:p>
-    <w:p>
-      <w:pPr>
-        <w:pStyle w:val="ListParagraph"/>
-      </w:pPr>
-      <w:r>
-        <w:sym w:font="Symbol" w:char="F0B0"/>
-      </w:r>
-      <w:r>
-        <w:t xml:space="preserve"> Environments to Test</w:t>
-      </w:r>
-    </w:p>
-    <w:p>
-      <w:pPr>
-        <w:pStyle w:val="ListParagraph"/>
-      </w:pPr>
-    </w:p>
-    <w:p>
-      <w:pPr>
-        <w:pStyle w:val="ListParagraph"/>
-        <w:numPr>
-          <w:ilvl w:val="0"/>
-          <w:numId w:val="8"/>
-        </w:numPr>
-      </w:pPr>
-      <w:r>
-        <w:t>Milestones</w:t>
-      </w:r>
-    </w:p>
-    <w:p>
-      <w:pPr>
-        <w:ind w:left="720"/>
-      </w:pPr>
-      <w:r>
-        <w:sym w:font="Symbol" w:char="F0B0"/>
-      </w:r>
-    </w:p>
-    <w:p>
-      <w:pPr>
-        <w:pStyle w:val="ListParagraph"/>
-        <w:rPr>
-          <w:sz w:val="28"/>
-          <w:szCs w:val="28"/>
-        </w:rPr>
-      </w:pPr>
-      <w:r>
-        <w:rPr>
-          <w:sz w:val="28"/>
-          <w:szCs w:val="28"/>
-        </w:rPr>
-        <w:t>Pass 1</w:t>
-      </w:r>
-      <w:r>
-        <w:rPr>
-          <w:sz w:val="28"/>
-          <w:szCs w:val="28"/>
-        </w:rPr>
-        <w:t>0</w:t>
-      </w:r>
-      <w:r>
-        <w:rPr>
-          <w:sz w:val="28"/>
-          <w:szCs w:val="28"/>
-        </w:rPr>
-        <w:t>:</w:t>
-      </w:r>
-    </w:p>
-    <w:p>
-      <w:pPr>
-        <w:pStyle w:val="ListParagraph"/>
-      </w:pPr>
-    </w:p>
-    <w:p>
-      <w:pPr>
-        <w:pStyle w:val="ListParagraph"/>
-        <w:numPr>
-          <w:ilvl w:val="0"/>
-          <w:numId w:val="8"/>
-        </w:numPr>
-      </w:pPr>
-      <w:r>
-        <w:t>Objective</w:t>
-      </w:r>
-    </w:p>
-    <w:p>
-      <w:pPr>
-        <w:ind w:left="360" w:firstLine="360"/>
-      </w:pPr>
-      <w:r>
-        <w:sym w:font="Symbol" w:char="F0B0"/>
-      </w:r>
-      <w:r>
-        <w:t xml:space="preserve">  </w:t>
-      </w:r>
-    </w:p>
-    <w:p>
-      <w:pPr>
-        <w:pStyle w:val="ListParagraph"/>
-        <w:numPr>
-          <w:ilvl w:val="0"/>
-          <w:numId w:val="8"/>
-        </w:numPr>
-      </w:pPr>
-      <w:r>
-        <w:t>Scope</w:t>
-      </w:r>
-    </w:p>
-    <w:p>
-      <w:pPr>
-        <w:pStyle w:val="ListParagraph"/>
-      </w:pPr>
-    </w:p>
-    <w:p>
-      <w:pPr>
-        <w:pStyle w:val="ListParagraph"/>
-      </w:pPr>
-      <w:r>
-        <w:sym w:font="Symbol" w:char="F0B0"/>
-      </w:r>
-      <w:r>
-        <w:t xml:space="preserve">  Features to Test</w:t>
-      </w:r>
-    </w:p>
-    <w:p>
-      <w:pPr>
-        <w:pStyle w:val="ListParagraph"/>
-      </w:pPr>
-    </w:p>
-    <w:p>
-      <w:pPr>
-        <w:pStyle w:val="ListParagraph"/>
-      </w:pPr>
-      <w:r>
-        <w:sym w:font="Symbol" w:char="F0B0"/>
-      </w:r>
-      <w:r>
-        <w:t xml:space="preserve"> Environments to Test</w:t>
-      </w:r>
-    </w:p>
-    <w:p>
-      <w:pPr>
-        <w:pStyle w:val="ListParagraph"/>
-      </w:pPr>
-    </w:p>
-    <w:p>
-      <w:pPr>
-        <w:pStyle w:val="ListParagraph"/>
-        <w:numPr>
-          <w:ilvl w:val="0"/>
-          <w:numId w:val="8"/>
-        </w:numPr>
-      </w:pPr>
-      <w:r>
-        <w:t>Milestones</w:t>
-      </w:r>
-    </w:p>
-    <w:p>
-      <w:pPr>
-        <w:ind w:left="720"/>
-      </w:pPr>
-      <w:r>
-        <w:sym w:font="Symbol" w:char="F0B0"/>
-      </w:r>
     </w:p>
     <w:p>
       <w:pPr>
@@ -2873,7 +2899,7 @@
               <w:bCs/>
               <w:noProof/>
             </w:rPr>
-            <w:t>5</w:t>
+            <w:t>2</w:t>
           </w:r>
           <w:r>
             <w:rPr>
@@ -5037,7 +5063,7 @@
 </file>
 
 <file path=customXml/itemProps1.xml><?xml version="1.0" encoding="utf-8"?>
-<ds:datastoreItem xmlns:ds="http://schemas.openxmlformats.org/officeDocument/2006/customXml" ds:itemID="{B30DB29E-CE8E-4949-B3EA-51C897EA8DC7}">
+<ds:datastoreItem xmlns:ds="http://schemas.openxmlformats.org/officeDocument/2006/customXml" ds:itemID="{A67FFA61-77B1-4EE9-9E44-3F5707464432}">
   <ds:schemaRefs>
     <ds:schemaRef ds:uri="http://schemas.openxmlformats.org/officeDocument/2006/bibliography"/>
   </ds:schemaRefs>

</xml_diff>

<commit_message>
added enviroments to test
</commit_message>
<xml_diff>
--- a/documents/Process_TestPlan.docx
+++ b/documents/Process_TestPlan.docx
@@ -163,6 +163,9 @@
       <w:r>
         <w:t xml:space="preserve"> Environments to Test</w:t>
       </w:r>
+      <w:r>
+        <w:t>- Your internet browser(Chrome, IE, etc)</w:t>
+      </w:r>
     </w:p>
     <w:p>
       <w:pPr>
@@ -244,7 +247,13 @@
         <w:t xml:space="preserve"> </w:t>
       </w:r>
       <w:r>
-        <w:t>Add unique color, via hex type, to the lists(colors the list font)</w:t>
+        <w:t>Add unique color, via hex type,</w:t>
+      </w:r>
+      <w:r>
+        <w:t xml:space="preserve"> to the list</w:t>
+      </w:r>
+      <w:r>
+        <w:t>(colors the list font)</w:t>
       </w:r>
     </w:p>
     <w:p>
@@ -290,6 +299,20 @@
       <w:r>
         <w:t xml:space="preserve"> Environments to Test</w:t>
       </w:r>
+      <w:r>
+        <w:t>-</w:t>
+      </w:r>
+      <w:r>
+        <w:t xml:space="preserve"> </w:t>
+      </w:r>
+      <w:r>
+        <w:t>Your internet browser(Chrome, IE, etc)</w:t>
+      </w:r>
+    </w:p>
+    <w:p>
+      <w:pPr>
+        <w:pStyle w:val="ListParagraph"/>
+      </w:pPr>
     </w:p>
     <w:p>
       <w:pPr>
@@ -411,6 +434,20 @@
       <w:r>
         <w:t xml:space="preserve"> Environments to Test</w:t>
       </w:r>
+      <w:r>
+        <w:t>-</w:t>
+      </w:r>
+      <w:r>
+        <w:t xml:space="preserve"> </w:t>
+      </w:r>
+      <w:r>
+        <w:t>Your internet browser(Chrome, IE, etc)</w:t>
+      </w:r>
+    </w:p>
+    <w:p>
+      <w:pPr>
+        <w:pStyle w:val="ListParagraph"/>
+      </w:pPr>
     </w:p>
     <w:p>
       <w:pPr>
@@ -535,6 +572,20 @@
       <w:r>
         <w:t xml:space="preserve"> Environments to Test</w:t>
       </w:r>
+      <w:r>
+        <w:t>-</w:t>
+      </w:r>
+      <w:r>
+        <w:t xml:space="preserve"> </w:t>
+      </w:r>
+      <w:r>
+        <w:t>Your internet browser(Chrome, IE, etc)</w:t>
+      </w:r>
+    </w:p>
+    <w:p>
+      <w:pPr>
+        <w:pStyle w:val="ListParagraph"/>
+      </w:pPr>
     </w:p>
     <w:p>
       <w:pPr>
@@ -550,6 +601,7 @@
         </w:numPr>
       </w:pPr>
       <w:r>
+        <w:lastRenderedPageBreak/>
         <w:t>Milestones</w:t>
       </w:r>
     </w:p>
@@ -659,6 +711,20 @@
       <w:r>
         <w:t xml:space="preserve"> Environments to Test</w:t>
       </w:r>
+      <w:r>
+        <w:t>-</w:t>
+      </w:r>
+      <w:r>
+        <w:t xml:space="preserve"> </w:t>
+      </w:r>
+      <w:r>
+        <w:t>Your internet browser(Chrome, IE, etc)</w:t>
+      </w:r>
+    </w:p>
+    <w:p>
+      <w:pPr>
+        <w:pStyle w:val="ListParagraph"/>
+      </w:pPr>
     </w:p>
     <w:p>
       <w:pPr>
@@ -790,6 +856,20 @@
       <w:r>
         <w:t xml:space="preserve"> Environments to Test</w:t>
       </w:r>
+      <w:r>
+        <w:t>-</w:t>
+      </w:r>
+      <w:r>
+        <w:t xml:space="preserve"> </w:t>
+      </w:r>
+      <w:r>
+        <w:t>Your internet browser(Chrome, IE, etc)</w:t>
+      </w:r>
+    </w:p>
+    <w:p>
+      <w:pPr>
+        <w:pStyle w:val="ListParagraph"/>
+      </w:pPr>
     </w:p>
     <w:p>
       <w:pPr>
@@ -862,7 +942,6 @@
         <w:ind w:left="360" w:firstLine="360"/>
       </w:pPr>
       <w:r>
-        <w:lastRenderedPageBreak/>
         <w:sym w:font="Symbol" w:char="F0B0"/>
       </w:r>
       <w:r>
@@ -915,6 +994,20 @@
       <w:r>
         <w:t xml:space="preserve"> Environments to Test</w:t>
       </w:r>
+      <w:r>
+        <w:t>-</w:t>
+      </w:r>
+      <w:r>
+        <w:t xml:space="preserve"> </w:t>
+      </w:r>
+      <w:r>
+        <w:t>Your internet browser(Chrome, IE, etc)</w:t>
+      </w:r>
+    </w:p>
+    <w:p>
+      <w:pPr>
+        <w:pStyle w:val="ListParagraph"/>
+      </w:pPr>
     </w:p>
     <w:p>
       <w:pPr>
@@ -1039,6 +1132,20 @@
       <w:r>
         <w:t xml:space="preserve"> Environments to Test</w:t>
       </w:r>
+      <w:r>
+        <w:t>-</w:t>
+      </w:r>
+      <w:r>
+        <w:t xml:space="preserve"> </w:t>
+      </w:r>
+      <w:r>
+        <w:t>Your internet browser(Chrome, IE, etc)</w:t>
+      </w:r>
+    </w:p>
+    <w:p>
+      <w:pPr>
+        <w:pStyle w:val="ListParagraph"/>
+      </w:pPr>
     </w:p>
     <w:p>
       <w:pPr>
@@ -1116,6 +1223,7 @@
         <w:pStyle w:val="ListParagraph"/>
       </w:pPr>
       <w:r>
+        <w:lastRenderedPageBreak/>
         <w:sym w:font="Symbol" w:char="F0B0"/>
       </w:r>
       <w:r>
@@ -1170,6 +1278,20 @@
       <w:r>
         <w:t xml:space="preserve"> Environments to Test</w:t>
       </w:r>
+      <w:r>
+        <w:t>-</w:t>
+      </w:r>
+      <w:r>
+        <w:t xml:space="preserve"> </w:t>
+      </w:r>
+      <w:r>
+        <w:t>Your internet browser(Chrome, IE, etc)</w:t>
+      </w:r>
+    </w:p>
+    <w:p>
+      <w:pPr>
+        <w:pStyle w:val="ListParagraph"/>
+      </w:pPr>
     </w:p>
     <w:p>
       <w:pPr>
@@ -1291,6 +1413,22 @@
       <w:r>
         <w:t xml:space="preserve"> Environments to Test</w:t>
       </w:r>
+      <w:r>
+        <w:t>-</w:t>
+      </w:r>
+      <w:r>
+        <w:t xml:space="preserve"> </w:t>
+      </w:r>
+      <w:r>
+        <w:t>Your internet browser(Chrome, IE, etc)</w:t>
+      </w:r>
+    </w:p>
+    <w:p>
+      <w:pPr>
+        <w:pStyle w:val="ListParagraph"/>
+      </w:pPr>
+      <w:bookmarkStart w:id="0" w:name="_GoBack"/>
+      <w:bookmarkEnd w:id="0"/>
     </w:p>
     <w:p>
       <w:pPr>
@@ -1339,12 +1477,12 @@
       <w:pPr>
         <w:pStyle w:val="Heading1"/>
       </w:pPr>
-      <w:bookmarkStart w:id="0" w:name="_Toc439684353"/>
+      <w:bookmarkStart w:id="1" w:name="_Toc439684353"/>
       <w:r>
         <w:lastRenderedPageBreak/>
         <w:t>Version History</w:t>
       </w:r>
-      <w:bookmarkEnd w:id="0"/>
+      <w:bookmarkEnd w:id="1"/>
     </w:p>
     <w:tbl>
       <w:tblPr>
@@ -1422,8 +1560,6 @@
             <w:r>
               <w:t>2016/09/19</w:t>
             </w:r>
-            <w:bookmarkStart w:id="1" w:name="_GoBack"/>
-            <w:bookmarkEnd w:id="1"/>
           </w:p>
         </w:tc>
         <w:tc>
@@ -2885,7 +3021,7 @@
               <w:bCs/>
               <w:noProof/>
             </w:rPr>
-            <w:t>6</w:t>
+            <w:t>5</w:t>
           </w:r>
           <w:r>
             <w:rPr>
@@ -5049,7 +5185,7 @@
 </file>
 
 <file path=customXml/itemProps1.xml><?xml version="1.0" encoding="utf-8"?>
-<ds:datastoreItem xmlns:ds="http://schemas.openxmlformats.org/officeDocument/2006/customXml" ds:itemID="{1A10E36E-9E06-4884-8371-2A7EB1C30918}">
+<ds:datastoreItem xmlns:ds="http://schemas.openxmlformats.org/officeDocument/2006/customXml" ds:itemID="{3A8E8749-D89A-4AA5-A76B-BDB76429693F}">
   <ds:schemaRefs>
     <ds:schemaRef ds:uri="http://schemas.openxmlformats.org/officeDocument/2006/bibliography"/>
   </ds:schemaRefs>

</xml_diff>

<commit_message>
added to environments to test
</commit_message>
<xml_diff>
--- a/documents/Process_TestPlan.docx
+++ b/documents/Process_TestPlan.docx
@@ -147,6 +147,9 @@
       <w:r>
         <w:t xml:space="preserve">  Features to Test</w:t>
       </w:r>
+      <w:r>
+        <w:t xml:space="preserve">-login, lists button on nav bar, add </w:t>
+      </w:r>
     </w:p>
     <w:p>
       <w:pPr>
@@ -165,6 +168,9 @@
       </w:r>
       <w:r>
         <w:t>- Your internet browser(Chrome, IE, etc)</w:t>
+      </w:r>
+      <w:r>
+        <w:t>. Mean JS version 4.2, gulp</w:t>
       </w:r>
     </w:p>
     <w:p>
@@ -308,6 +314,12 @@
       <w:r>
         <w:t>Your internet browser(Chrome, IE, etc)</w:t>
       </w:r>
+      <w:r>
+        <w:t xml:space="preserve"> </w:t>
+      </w:r>
+      <w:r>
+        <w:t>Mean JS version 4.2, gulp</w:t>
+      </w:r>
     </w:p>
     <w:p>
       <w:pPr>
@@ -443,6 +455,12 @@
       <w:r>
         <w:t>Your internet browser(Chrome, IE, etc)</w:t>
       </w:r>
+      <w:r>
+        <w:t xml:space="preserve"> </w:t>
+      </w:r>
+      <w:r>
+        <w:t>Mean JS version 4.2, gulp</w:t>
+      </w:r>
     </w:p>
     <w:p>
       <w:pPr>
@@ -581,6 +599,12 @@
       <w:r>
         <w:t>Your internet browser(Chrome, IE, etc)</w:t>
       </w:r>
+      <w:r>
+        <w:t xml:space="preserve"> </w:t>
+      </w:r>
+      <w:r>
+        <w:t>Mean JS version 4.2, gulp</w:t>
+      </w:r>
     </w:p>
     <w:p>
       <w:pPr>
@@ -720,6 +744,12 @@
       <w:r>
         <w:t>Your internet browser(Chrome, IE, etc)</w:t>
       </w:r>
+      <w:r>
+        <w:t xml:space="preserve"> </w:t>
+      </w:r>
+      <w:r>
+        <w:t>Mean JS version 4.2, gulp</w:t>
+      </w:r>
     </w:p>
     <w:p>
       <w:pPr>
@@ -865,6 +895,12 @@
       <w:r>
         <w:t>Your internet browser(Chrome, IE, etc)</w:t>
       </w:r>
+      <w:r>
+        <w:t xml:space="preserve"> </w:t>
+      </w:r>
+      <w:r>
+        <w:t>Mean JS version 4.2, gulp</w:t>
+      </w:r>
     </w:p>
     <w:p>
       <w:pPr>
@@ -1003,6 +1039,12 @@
       <w:r>
         <w:t>Your internet browser(Chrome, IE, etc)</w:t>
       </w:r>
+      <w:r>
+        <w:t xml:space="preserve"> </w:t>
+      </w:r>
+      <w:r>
+        <w:t>Mean JS version 4.2, gulp</w:t>
+      </w:r>
     </w:p>
     <w:p>
       <w:pPr>
@@ -1141,6 +1183,12 @@
       <w:r>
         <w:t>Your internet browser(Chrome, IE, etc)</w:t>
       </w:r>
+      <w:r>
+        <w:t xml:space="preserve"> </w:t>
+      </w:r>
+      <w:r>
+        <w:t>Mean JS version 4.2, gulp</w:t>
+      </w:r>
     </w:p>
     <w:p>
       <w:pPr>
@@ -1262,6 +1310,9 @@
       <w:r>
         <w:t xml:space="preserve">  Features to Test</w:t>
       </w:r>
+      <w:r>
+        <w:t xml:space="preserve">-login, </w:t>
+      </w:r>
     </w:p>
     <w:p>
       <w:pPr>
@@ -1286,6 +1337,12 @@
       </w:r>
       <w:r>
         <w:t>Your internet browser(Chrome, IE, etc)</w:t>
+      </w:r>
+      <w:r>
+        <w:t xml:space="preserve"> </w:t>
+      </w:r>
+      <w:r>
+        <w:t>Mean JS version 4.2, gulp</w:t>
       </w:r>
     </w:p>
     <w:p>
@@ -1422,13 +1479,19 @@
       <w:r>
         <w:t>Your internet browser(Chrome, IE, etc)</w:t>
       </w:r>
-    </w:p>
-    <w:p>
-      <w:pPr>
-        <w:pStyle w:val="ListParagraph"/>
-      </w:pPr>
+      <w:r>
+        <w:t xml:space="preserve"> </w:t>
+      </w:r>
+      <w:r>
+        <w:t>Mean JS version 4.2, gulp</w:t>
+      </w:r>
       <w:bookmarkStart w:id="0" w:name="_GoBack"/>
       <w:bookmarkEnd w:id="0"/>
+    </w:p>
+    <w:p>
+      <w:pPr>
+        <w:pStyle w:val="ListParagraph"/>
+      </w:pPr>
     </w:p>
     <w:p>
       <w:pPr>
@@ -3021,7 +3084,7 @@
               <w:bCs/>
               <w:noProof/>
             </w:rPr>
-            <w:t>5</w:t>
+            <w:t>6</w:t>
           </w:r>
           <w:r>
             <w:rPr>
@@ -5185,7 +5248,7 @@
 </file>
 
 <file path=customXml/itemProps1.xml><?xml version="1.0" encoding="utf-8"?>
-<ds:datastoreItem xmlns:ds="http://schemas.openxmlformats.org/officeDocument/2006/customXml" ds:itemID="{3A8E8749-D89A-4AA5-A76B-BDB76429693F}">
+<ds:datastoreItem xmlns:ds="http://schemas.openxmlformats.org/officeDocument/2006/customXml" ds:itemID="{8125C17C-6D8E-4D0A-A57F-0D467D4F369B}">
   <ds:schemaRefs>
     <ds:schemaRef ds:uri="http://schemas.openxmlformats.org/officeDocument/2006/bibliography"/>
   </ds:schemaRefs>

</xml_diff>

<commit_message>
added features to test
</commit_message>
<xml_diff>
--- a/documents/Process_TestPlan.docx
+++ b/documents/Process_TestPlan.docx
@@ -148,7 +148,7 @@
         <w:t xml:space="preserve">  Features to Test</w:t>
       </w:r>
       <w:r>
-        <w:t xml:space="preserve">-login, lists button on nav bar, add </w:t>
+        <w:t>-signup, login, buttons</w:t>
       </w:r>
     </w:p>
     <w:p>
@@ -289,6 +289,15 @@
       <w:r>
         <w:t xml:space="preserve">  Features to Test</w:t>
       </w:r>
+      <w:r>
+        <w:t>-</w:t>
+      </w:r>
+      <w:r>
+        <w:t xml:space="preserve"> </w:t>
+      </w:r>
+      <w:r>
+        <w:t>signup, login, buttons</w:t>
+      </w:r>
     </w:p>
     <w:p>
       <w:pPr>
@@ -430,6 +439,15 @@
       <w:r>
         <w:t xml:space="preserve">  Features to Test</w:t>
       </w:r>
+      <w:r>
+        <w:t>-</w:t>
+      </w:r>
+      <w:r>
+        <w:t xml:space="preserve"> </w:t>
+      </w:r>
+      <w:r>
+        <w:t>signup, login, buttons</w:t>
+      </w:r>
     </w:p>
     <w:p>
       <w:pPr>
@@ -574,6 +592,15 @@
       <w:r>
         <w:t xml:space="preserve">  Features to Test</w:t>
       </w:r>
+      <w:r>
+        <w:t>-</w:t>
+      </w:r>
+      <w:r>
+        <w:t xml:space="preserve"> </w:t>
+      </w:r>
+      <w:r>
+        <w:t>signup, login, buttons</w:t>
+      </w:r>
     </w:p>
     <w:p>
       <w:pPr>
@@ -719,6 +746,15 @@
       <w:r>
         <w:t xml:space="preserve">  Features to Test</w:t>
       </w:r>
+      <w:r>
+        <w:t>-</w:t>
+      </w:r>
+      <w:r>
+        <w:t xml:space="preserve"> </w:t>
+      </w:r>
+      <w:r>
+        <w:t>signup, login, buttons</w:t>
+      </w:r>
     </w:p>
     <w:p>
       <w:pPr>
@@ -870,6 +906,15 @@
       <w:r>
         <w:t xml:space="preserve">  Features to Test</w:t>
       </w:r>
+      <w:r>
+        <w:t>-</w:t>
+      </w:r>
+      <w:r>
+        <w:t xml:space="preserve"> </w:t>
+      </w:r>
+      <w:r>
+        <w:t>signup, login, buttons</w:t>
+      </w:r>
     </w:p>
     <w:p>
       <w:pPr>
@@ -1014,6 +1059,15 @@
       <w:r>
         <w:t xml:space="preserve">  Features to Test</w:t>
       </w:r>
+      <w:r>
+        <w:t>-</w:t>
+      </w:r>
+      <w:r>
+        <w:t xml:space="preserve"> </w:t>
+      </w:r>
+      <w:r>
+        <w:t>signup, login, buttons</w:t>
+      </w:r>
     </w:p>
     <w:p>
       <w:pPr>
@@ -1158,6 +1212,15 @@
       <w:r>
         <w:t xml:space="preserve">  Features to Test</w:t>
       </w:r>
+      <w:r>
+        <w:t>-</w:t>
+      </w:r>
+      <w:r>
+        <w:t xml:space="preserve"> </w:t>
+      </w:r>
+      <w:r>
+        <w:t>signup, login, buttons</w:t>
+      </w:r>
     </w:p>
     <w:p>
       <w:pPr>
@@ -1311,7 +1374,13 @@
         <w:t xml:space="preserve">  Features to Test</w:t>
       </w:r>
       <w:r>
-        <w:t xml:space="preserve">-login, </w:t>
+        <w:t>-</w:t>
+      </w:r>
+      <w:r>
+        <w:t xml:space="preserve"> </w:t>
+      </w:r>
+      <w:r>
+        <w:t>signup, login, buttons</w:t>
       </w:r>
     </w:p>
     <w:p>
@@ -1454,22 +1523,6 @@
       <w:r>
         <w:t xml:space="preserve">  Features to Test</w:t>
       </w:r>
-    </w:p>
-    <w:p>
-      <w:pPr>
-        <w:pStyle w:val="ListParagraph"/>
-      </w:pPr>
-    </w:p>
-    <w:p>
-      <w:pPr>
-        <w:pStyle w:val="ListParagraph"/>
-      </w:pPr>
-      <w:r>
-        <w:sym w:font="Symbol" w:char="F0B0"/>
-      </w:r>
-      <w:r>
-        <w:t xml:space="preserve"> Environments to Test</w:t>
-      </w:r>
       <w:r>
         <w:t>-</w:t>
       </w:r>
@@ -1477,16 +1530,41 @@
         <w:t xml:space="preserve"> </w:t>
       </w:r>
       <w:r>
-        <w:t>Your internet browser(Chrome, IE, etc)</w:t>
-      </w:r>
-      <w:r>
-        <w:t xml:space="preserve"> </w:t>
-      </w:r>
-      <w:r>
-        <w:t>Mean JS version 4.2, gulp</w:t>
+        <w:t>signup, login, buttons</w:t>
       </w:r>
       <w:bookmarkStart w:id="0" w:name="_GoBack"/>
       <w:bookmarkEnd w:id="0"/>
+    </w:p>
+    <w:p>
+      <w:pPr>
+        <w:pStyle w:val="ListParagraph"/>
+      </w:pPr>
+    </w:p>
+    <w:p>
+      <w:pPr>
+        <w:pStyle w:val="ListParagraph"/>
+      </w:pPr>
+      <w:r>
+        <w:sym w:font="Symbol" w:char="F0B0"/>
+      </w:r>
+      <w:r>
+        <w:t xml:space="preserve"> Environments to Test</w:t>
+      </w:r>
+      <w:r>
+        <w:t>-</w:t>
+      </w:r>
+      <w:r>
+        <w:t xml:space="preserve"> </w:t>
+      </w:r>
+      <w:r>
+        <w:t>Your internet browser(Chrome, IE, etc)</w:t>
+      </w:r>
+      <w:r>
+        <w:t xml:space="preserve"> </w:t>
+      </w:r>
+      <w:r>
+        <w:t>Mean JS version 4.2, gulp</w:t>
+      </w:r>
     </w:p>
     <w:p>
       <w:pPr>
@@ -3084,7 +3162,7 @@
               <w:bCs/>
               <w:noProof/>
             </w:rPr>
-            <w:t>6</w:t>
+            <w:t>5</w:t>
           </w:r>
           <w:r>
             <w:rPr>
@@ -5248,7 +5326,7 @@
 </file>
 
 <file path=customXml/itemProps1.xml><?xml version="1.0" encoding="utf-8"?>
-<ds:datastoreItem xmlns:ds="http://schemas.openxmlformats.org/officeDocument/2006/customXml" ds:itemID="{8125C17C-6D8E-4D0A-A57F-0D467D4F369B}">
+<ds:datastoreItem xmlns:ds="http://schemas.openxmlformats.org/officeDocument/2006/customXml" ds:itemID="{7A237843-59DB-42A0-92EB-AE9FDD2D523C}">
   <ds:schemaRefs>
     <ds:schemaRef ds:uri="http://schemas.openxmlformats.org/officeDocument/2006/bibliography"/>
   </ds:schemaRefs>

</xml_diff>